<commit_message>
Resume update - Gear Second!
</commit_message>
<xml_diff>
--- a/files/NarendraNathJoshi.docx
+++ b/files/NarendraNathJoshi.docx
@@ -15,7 +15,35 @@
           <w:rFonts w:ascii="Trebuchet MS" w:hAnsi="Trebuchet MS" w:cs="Baghdad"/>
           <w:sz w:val="32"/>
         </w:rPr>
-        <w:t>NARENDRA NATH JOSHI</w:t>
+        <w:t>Narendra</w:t>
+      </w:r>
+      <w:r>
+        <w:rPr>
+          <w:rFonts w:ascii="Trebuchet MS" w:hAnsi="Trebuchet MS" w:cs="Baghdad"/>
+          <w:sz w:val="32"/>
+        </w:rPr>
+        <w:t xml:space="preserve"> N</w:t>
+      </w:r>
+      <w:r>
+        <w:rPr>
+          <w:rFonts w:ascii="Trebuchet MS" w:hAnsi="Trebuchet MS" w:cs="Baghdad"/>
+          <w:sz w:val="32"/>
+        </w:rPr>
+        <w:t xml:space="preserve">ath </w:t>
+      </w:r>
+      <w:r>
+        <w:rPr>
+          <w:rFonts w:ascii="Trebuchet MS" w:hAnsi="Trebuchet MS" w:cs="Baghdad"/>
+          <w:sz w:val="32"/>
+        </w:rPr>
+        <w:t>J</w:t>
+      </w:r>
+      <w:r>
+        <w:rPr>
+          <w:rFonts w:ascii="Trebuchet MS" w:hAnsi="Trebuchet MS" w:cs="Baghdad"/>
+          <w:sz w:val="32"/>
+        </w:rPr>
+        <w:t>oshi</w:t>
       </w:r>
     </w:p>
     <w:p>
@@ -29,7 +57,29 @@
         <w:rPr>
           <w:rFonts w:ascii="Trebuchet MS" w:hAnsi="Trebuchet MS"/>
         </w:rPr>
-        <w:t>Phone: (614) 822-0733</w:t>
+        <w:t>Pittsburgh, Pennsylvania, USA</w:t>
+      </w:r>
+    </w:p>
+    <w:p>
+      <w:pPr>
+        <w:pStyle w:val="Contactinfo"/>
+        <w:rPr>
+          <w:rFonts w:ascii="Trebuchet MS" w:hAnsi="Trebuchet MS"/>
+        </w:rPr>
+      </w:pPr>
+      <w:r>
+        <w:rPr>
+          <w:rFonts w:ascii="Trebuchet MS" w:hAnsi="Trebuchet MS"/>
+        </w:rPr>
+        <w:t xml:space="preserve">Phone: </w:t>
+      </w:r>
+      <w:r>
+        <w:rPr>
+          <w:rFonts w:ascii="Trebuchet MS" w:hAnsi="Trebuchet MS"/>
+          <w:b/>
+          <w:u w:val="single"/>
+        </w:rPr>
+        <w:t>(614) 822-0733</w:t>
       </w:r>
       <w:r>
         <w:rPr>
@@ -43,7 +93,7 @@
         </w:rPr>
         <w:t xml:space="preserve">| Website: </w:t>
       </w:r>
-      <w:hyperlink r:id="rId6" w:history="1">
+      <w:hyperlink r:id="rId8" w:history="1">
         <w:r>
           <w:rPr>
             <w:rStyle w:val="Hyperlink"/>
@@ -67,7 +117,7 @@
         </w:rPr>
         <w:t xml:space="preserve">Email: </w:t>
       </w:r>
-      <w:hyperlink r:id="rId7" w:history="1">
+      <w:hyperlink r:id="rId9" w:history="1">
         <w:r>
           <w:rPr>
             <w:rStyle w:val="Hyperlink"/>
@@ -82,7 +132,7 @@
         </w:rPr>
         <w:t xml:space="preserve"> | </w:t>
       </w:r>
-      <w:hyperlink r:id="rId8" w:history="1">
+      <w:hyperlink r:id="rId10" w:history="1">
         <w:r>
           <w:rPr>
             <w:rStyle w:val="Hyperlink"/>
@@ -111,66 +161,48 @@
         </w:rPr>
         <w:t xml:space="preserve">: </w:t>
       </w:r>
-      <w:hyperlink r:id="rId9" w:history="1">
+      <w:hyperlink r:id="rId11" w:history="1">
         <w:r>
           <w:rPr>
             <w:rStyle w:val="Hyperlink"/>
             <w:rFonts w:ascii="Trebuchet MS" w:hAnsi="Trebuchet MS"/>
           </w:rPr>
-          <w:t>github.com/</w:t>
+          <w:t>github.com/narendranathjoshi</w:t>
         </w:r>
-        <w:proofErr w:type="spellStart"/>
+      </w:hyperlink>
+      <w:r>
+        <w:rPr>
+          <w:rFonts w:ascii="Trebuchet MS" w:hAnsi="Trebuchet MS"/>
+          <w:color w:val="0000FF"/>
+        </w:rPr>
+        <w:t xml:space="preserve"> </w:t>
+      </w:r>
+      <w:r>
+        <w:rPr>
+          <w:rFonts w:ascii="Trebuchet MS" w:hAnsi="Trebuchet MS"/>
+        </w:rPr>
+        <w:t xml:space="preserve">| </w:t>
+      </w:r>
+      <w:r>
+        <w:rPr>
+          <w:rFonts w:ascii="Trebuchet MS" w:hAnsi="Trebuchet MS"/>
+        </w:rPr>
+        <w:t>LinkedIn</w:t>
+      </w:r>
+      <w:r>
+        <w:rPr>
+          <w:rFonts w:ascii="Trebuchet MS" w:hAnsi="Trebuchet MS"/>
+        </w:rPr>
+        <w:t xml:space="preserve">: </w:t>
+      </w:r>
+      <w:hyperlink r:id="rId12" w:history="1">
         <w:r>
           <w:rPr>
             <w:rStyle w:val="Hyperlink"/>
             <w:rFonts w:ascii="Trebuchet MS" w:hAnsi="Trebuchet MS"/>
           </w:rPr>
-          <w:t>narendranathjoshi</w:t>
+          <w:t>linkedin.com/in/narendranathjoshi</w:t>
         </w:r>
-        <w:proofErr w:type="spellEnd"/>
-      </w:hyperlink>
-      <w:r>
-        <w:rPr>
-          <w:rFonts w:ascii="Trebuchet MS" w:hAnsi="Trebuchet MS"/>
-          <w:color w:val="0000FF"/>
-        </w:rPr>
-        <w:t xml:space="preserve"> </w:t>
-      </w:r>
-      <w:r>
-        <w:rPr>
-          <w:rFonts w:ascii="Trebuchet MS" w:hAnsi="Trebuchet MS"/>
-        </w:rPr>
-        <w:t xml:space="preserve">| </w:t>
-      </w:r>
-      <w:r>
-        <w:rPr>
-          <w:rFonts w:ascii="Trebuchet MS" w:hAnsi="Trebuchet MS"/>
-        </w:rPr>
-        <w:t>LinkedIn</w:t>
-      </w:r>
-      <w:r>
-        <w:rPr>
-          <w:rFonts w:ascii="Trebuchet MS" w:hAnsi="Trebuchet MS"/>
-        </w:rPr>
-        <w:t xml:space="preserve">: </w:t>
-      </w:r>
-      <w:hyperlink r:id="rId10" w:history="1">
-        <w:r>
-          <w:rPr>
-            <w:rStyle w:val="Hyperlink"/>
-            <w:rFonts w:ascii="Trebuchet MS" w:hAnsi="Trebuchet MS"/>
-          </w:rPr>
-          <w:t>linkedin.com/in/</w:t>
-        </w:r>
-        <w:proofErr w:type="spellStart"/>
-        <w:r>
-          <w:rPr>
-            <w:rStyle w:val="Hyperlink"/>
-            <w:rFonts w:ascii="Trebuchet MS" w:hAnsi="Trebuchet MS"/>
-          </w:rPr>
-          <w:t>narendranathjoshi</w:t>
-        </w:r>
-        <w:proofErr w:type="spellEnd"/>
       </w:hyperlink>
     </w:p>
     <w:p>
@@ -261,7 +293,15 @@
           <w:rStyle w:val="ItalicExpanded"/>
           <w:rFonts w:ascii="Trebuchet MS" w:hAnsi="Trebuchet MS"/>
         </w:rPr>
-        <w:t>Master of Science in Intelligent Information Systems</w:t>
+        <w:t xml:space="preserve">Master of Science in </w:t>
+      </w:r>
+      <w:r>
+        <w:rPr>
+          <w:rStyle w:val="ItalicExpanded"/>
+          <w:rFonts w:ascii="Trebuchet MS" w:hAnsi="Trebuchet MS"/>
+          <w:u w:val="single"/>
+        </w:rPr>
+        <w:t>Intelligent Information Systems</w:t>
       </w:r>
       <w:r>
         <w:rPr>
@@ -273,11 +313,19 @@
         <w:rPr>
           <w:rFonts w:ascii="Trebuchet MS" w:hAnsi="Trebuchet MS"/>
         </w:rPr>
+        <w:t xml:space="preserve">Graduating </w:t>
+      </w:r>
+      <w:r>
+        <w:rPr>
+          <w:rFonts w:ascii="Trebuchet MS" w:hAnsi="Trebuchet MS"/>
+          <w:u w:val="single"/>
+        </w:rPr>
         <w:t>Dec 201</w:t>
       </w:r>
       <w:r>
         <w:rPr>
           <w:rFonts w:ascii="Trebuchet MS" w:hAnsi="Trebuchet MS"/>
+          <w:u w:val="single"/>
         </w:rPr>
         <w:t>7</w:t>
       </w:r>
@@ -299,26 +347,108 @@
       <w:r>
         <w:rPr>
           <w:rFonts w:ascii="Trebuchet MS" w:hAnsi="Trebuchet MS"/>
+          <w:color w:val="808080" w:themeColor="background1" w:themeShade="80"/>
         </w:rPr>
         <w:t>COURSES</w:t>
       </w:r>
       <w:r>
         <w:rPr>
           <w:rFonts w:ascii="Trebuchet MS" w:hAnsi="Trebuchet MS"/>
-        </w:rPr>
-        <w:t xml:space="preserve"> (Fall 2016)</w:t>
-      </w:r>
-      <w:r>
-        <w:rPr>
-          <w:rFonts w:ascii="Trebuchet MS" w:hAnsi="Trebuchet MS"/>
-        </w:rPr>
-        <w:t>: Machine Learning, Search Engines, Language and Statistics</w:t>
-      </w:r>
-      <w:r>
-        <w:rPr>
-          <w:rFonts w:ascii="Trebuchet MS" w:hAnsi="Trebuchet MS"/>
-        </w:rPr>
-        <w:t xml:space="preserve"> </w:t>
+          <w:color w:val="808080" w:themeColor="background1" w:themeShade="80"/>
+        </w:rPr>
+        <w:t xml:space="preserve"> (</w:t>
+      </w:r>
+      <w:r>
+        <w:rPr>
+          <w:rFonts w:ascii="Trebuchet MS" w:hAnsi="Trebuchet MS"/>
+          <w:color w:val="808080" w:themeColor="background1" w:themeShade="80"/>
+        </w:rPr>
+        <w:t>FALL</w:t>
+      </w:r>
+      <w:r>
+        <w:rPr>
+          <w:rFonts w:ascii="Trebuchet MS" w:hAnsi="Trebuchet MS"/>
+          <w:color w:val="808080" w:themeColor="background1" w:themeShade="80"/>
+        </w:rPr>
+        <w:t xml:space="preserve"> 2016)</w:t>
+      </w:r>
+      <w:r>
+        <w:rPr>
+          <w:rFonts w:ascii="Trebuchet MS" w:hAnsi="Trebuchet MS"/>
+          <w:color w:val="808080" w:themeColor="background1" w:themeShade="80"/>
+        </w:rPr>
+        <w:t>:</w:t>
+      </w:r>
+      <w:r>
+        <w:rPr>
+          <w:rFonts w:ascii="Trebuchet MS" w:hAnsi="Trebuchet MS"/>
+        </w:rPr>
+        <w:t xml:space="preserve"> Machine Learning, Search Engines, Language and Statistics</w:t>
+      </w:r>
+    </w:p>
+    <w:p>
+      <w:pPr>
+        <w:pStyle w:val="ListParagraph"/>
+        <w:rPr>
+          <w:rFonts w:ascii="Trebuchet MS" w:hAnsi="Trebuchet MS"/>
+        </w:rPr>
+      </w:pPr>
+      <w:r>
+        <w:rPr>
+          <w:rFonts w:ascii="Trebuchet MS" w:hAnsi="Trebuchet MS"/>
+          <w:color w:val="808080" w:themeColor="background1" w:themeShade="80"/>
+        </w:rPr>
+        <w:t>COURSES (</w:t>
+      </w:r>
+      <w:r>
+        <w:rPr>
+          <w:rFonts w:ascii="Trebuchet MS" w:hAnsi="Trebuchet MS"/>
+          <w:color w:val="808080" w:themeColor="background1" w:themeShade="80"/>
+        </w:rPr>
+        <w:t>SPRING</w:t>
+      </w:r>
+      <w:r>
+        <w:rPr>
+          <w:rFonts w:ascii="Trebuchet MS" w:hAnsi="Trebuchet MS"/>
+          <w:color w:val="808080" w:themeColor="background1" w:themeShade="80"/>
+        </w:rPr>
+        <w:t xml:space="preserve"> 2016): </w:t>
+      </w:r>
+      <w:r>
+        <w:rPr>
+          <w:rFonts w:ascii="Trebuchet MS" w:hAnsi="Trebuchet MS"/>
+        </w:rPr>
+        <w:t>Machine Learning</w:t>
+      </w:r>
+      <w:r>
+        <w:rPr>
+          <w:rFonts w:ascii="Trebuchet MS" w:hAnsi="Trebuchet MS"/>
+        </w:rPr>
+        <w:t xml:space="preserve"> for Text Mining</w:t>
+      </w:r>
+      <w:r>
+        <w:rPr>
+          <w:rFonts w:ascii="Trebuchet MS" w:hAnsi="Trebuchet MS"/>
+        </w:rPr>
+        <w:t xml:space="preserve">, </w:t>
+      </w:r>
+      <w:r>
+        <w:rPr>
+          <w:rFonts w:ascii="Trebuchet MS" w:hAnsi="Trebuchet MS"/>
+        </w:rPr>
+        <w:t>Advanced Multimodal Machine Learning</w:t>
+      </w:r>
+      <w:r>
+        <w:rPr>
+          <w:rFonts w:ascii="Trebuchet MS" w:hAnsi="Trebuchet MS"/>
+        </w:rPr>
+        <w:t xml:space="preserve">, </w:t>
+      </w:r>
+      <w:r>
+        <w:rPr>
+          <w:rFonts w:ascii="Trebuchet MS" w:hAnsi="Trebuchet MS"/>
+        </w:rPr>
+        <w:t>Information Retrieval Lab, Lean Entrepreneurship</w:t>
       </w:r>
     </w:p>
     <w:p>
@@ -367,7 +497,15 @@
           <w:rStyle w:val="ItalicExpanded"/>
           <w:rFonts w:ascii="Trebuchet MS" w:hAnsi="Trebuchet MS"/>
         </w:rPr>
-        <w:t>Bachelor of Engineering in Computer Science</w:t>
+        <w:t xml:space="preserve">Bachelor of Engineering in </w:t>
+      </w:r>
+      <w:r>
+        <w:rPr>
+          <w:rStyle w:val="ItalicExpanded"/>
+          <w:rFonts w:ascii="Trebuchet MS" w:hAnsi="Trebuchet MS"/>
+          <w:u w:val="single"/>
+        </w:rPr>
+        <w:t>Computer Science</w:t>
       </w:r>
       <w:r>
         <w:rPr>
@@ -379,6 +517,13 @@
         <w:rPr>
           <w:rFonts w:ascii="Trebuchet MS" w:hAnsi="Trebuchet MS"/>
         </w:rPr>
+        <w:t xml:space="preserve">Graduated </w:t>
+      </w:r>
+      <w:r>
+        <w:rPr>
+          <w:rFonts w:ascii="Trebuchet MS" w:hAnsi="Trebuchet MS"/>
+          <w:u w:val="single"/>
+        </w:rPr>
         <w:t>Jun 2015</w:t>
       </w:r>
     </w:p>
@@ -399,8 +544,52 @@
       <w:r>
         <w:rPr>
           <w:rFonts w:ascii="Trebuchet MS" w:hAnsi="Trebuchet MS"/>
-        </w:rPr>
-        <w:t>GPA: 9.29 / 10</w:t>
+          <w:color w:val="808080" w:themeColor="background1" w:themeShade="80"/>
+        </w:rPr>
+        <w:t xml:space="preserve">CORE </w:t>
+      </w:r>
+      <w:r>
+        <w:rPr>
+          <w:rFonts w:ascii="Trebuchet MS" w:hAnsi="Trebuchet MS"/>
+          <w:color w:val="808080" w:themeColor="background1" w:themeShade="80"/>
+        </w:rPr>
+        <w:t xml:space="preserve">COURSES: </w:t>
+      </w:r>
+      <w:r>
+        <w:rPr>
+          <w:rFonts w:ascii="Trebuchet MS" w:hAnsi="Trebuchet MS"/>
+        </w:rPr>
+        <w:t>Algorith</w:t>
+      </w:r>
+      <w:r>
+        <w:rPr>
+          <w:rFonts w:ascii="Trebuchet MS" w:hAnsi="Trebuchet MS"/>
+        </w:rPr>
+        <w:t>ms, Data Structures, Databases</w:t>
+      </w:r>
+      <w:r>
+        <w:rPr>
+          <w:rFonts w:ascii="Trebuchet MS" w:hAnsi="Trebuchet MS"/>
+        </w:rPr>
+        <w:t xml:space="preserve">, </w:t>
+      </w:r>
+      <w:r>
+        <w:rPr>
+          <w:rFonts w:ascii="Trebuchet MS" w:hAnsi="Trebuchet MS"/>
+        </w:rPr>
+        <w:t xml:space="preserve">Web Technologies, Mobile </w:t>
+      </w:r>
+      <w:r>
+        <w:rPr>
+          <w:rFonts w:ascii="Trebuchet MS" w:hAnsi="Trebuchet MS"/>
+        </w:rPr>
+        <w:t xml:space="preserve">Systems </w:t>
+      </w:r>
+      <w:r>
+        <w:rPr>
+          <w:rFonts w:ascii="Trebuchet MS" w:hAnsi="Trebuchet MS"/>
+        </w:rPr>
+        <w:t>Engineering</w:t>
       </w:r>
     </w:p>
     <w:p>
@@ -413,18 +602,25 @@
       <w:r>
         <w:rPr>
           <w:rFonts w:ascii="Trebuchet MS" w:hAnsi="Trebuchet MS"/>
-        </w:rPr>
-        <w:t>COURSES: Algorithms, Data Structures, Databases, Data Mining, Natural Language Processing</w:t>
-      </w:r>
-    </w:p>
-    <w:p>
-      <w:pPr>
-        <w:pStyle w:val="ListParagraph"/>
-        <w:numPr>
-          <w:ilvl w:val="0"/>
-          <w:numId w:val="0"/>
-        </w:numPr>
-        <w:ind w:left="360"/>
+          <w:color w:val="808080" w:themeColor="background1" w:themeShade="80"/>
+        </w:rPr>
+        <w:t xml:space="preserve">ELECTIVES: </w:t>
+      </w:r>
+      <w:r>
+        <w:rPr>
+          <w:rFonts w:ascii="Trebuchet MS" w:hAnsi="Trebuchet MS"/>
+        </w:rPr>
+        <w:t>Data Mining, Natural Language Processing</w:t>
+      </w:r>
+      <w:r>
+        <w:rPr>
+          <w:rFonts w:ascii="Trebuchet MS" w:hAnsi="Trebuchet MS"/>
+        </w:rPr>
+        <w:t>, Social Network Analysis</w:t>
+      </w:r>
+    </w:p>
+    <w:p>
+      <w:pPr>
         <w:rPr>
           <w:rFonts w:ascii="Trebuchet MS" w:hAnsi="Trebuchet MS"/>
         </w:rPr>
@@ -471,7 +667,7 @@
           <w:color w:val="auto"/>
           <w:sz w:val="22"/>
         </w:rPr>
-        <w:t>SENSARA TECHNOLOGIES</w:t>
+        <w:t>CARNEGIE MELLON UNIVERSITY</w:t>
       </w:r>
       <w:r>
         <w:rPr>
@@ -483,7 +679,19 @@
         <w:rPr>
           <w:rFonts w:ascii="Trebuchet MS" w:hAnsi="Trebuchet MS"/>
         </w:rPr>
-        <w:t>Bangalore, India</w:t>
+        <w:t>Pittsburgh</w:t>
+      </w:r>
+      <w:r>
+        <w:rPr>
+          <w:rFonts w:ascii="Trebuchet MS" w:hAnsi="Trebuchet MS"/>
+        </w:rPr>
+        <w:t xml:space="preserve">, </w:t>
+      </w:r>
+      <w:r>
+        <w:rPr>
+          <w:rFonts w:ascii="Trebuchet MS" w:hAnsi="Trebuchet MS"/>
+        </w:rPr>
+        <w:t>PA</w:t>
       </w:r>
     </w:p>
     <w:p>
@@ -497,7 +705,7 @@
           <w:rStyle w:val="ItalicExpanded"/>
           <w:rFonts w:ascii="Trebuchet MS" w:hAnsi="Trebuchet MS"/>
         </w:rPr>
-        <w:t>Product Engineer</w:t>
+        <w:t>Teaching Assistant</w:t>
       </w:r>
       <w:r>
         <w:rPr>
@@ -509,7 +717,19 @@
         <w:rPr>
           <w:rFonts w:ascii="Trebuchet MS" w:hAnsi="Trebuchet MS"/>
         </w:rPr>
-        <w:t>Aug 2015 – Jul 2016</w:t>
+        <w:t>Jan 2017</w:t>
+      </w:r>
+      <w:r>
+        <w:rPr>
+          <w:rFonts w:ascii="Trebuchet MS" w:hAnsi="Trebuchet MS"/>
+        </w:rPr>
+        <w:t xml:space="preserve"> – </w:t>
+      </w:r>
+      <w:r>
+        <w:rPr>
+          <w:rFonts w:ascii="Trebuchet MS" w:hAnsi="Trebuchet MS"/>
+        </w:rPr>
+        <w:t>current</w:t>
       </w:r>
     </w:p>
     <w:p>
@@ -528,46 +748,116 @@
         <w:ind w:left="360" w:right="800" w:hanging="359"/>
         <w:contextualSpacing/>
         <w:rPr>
-          <w:rFonts w:ascii="Trebuchet MS" w:hAnsi="Trebuchet MS"/>
-        </w:rPr>
-      </w:pPr>
-      <w:r>
-        <w:rPr>
-          <w:rFonts w:ascii="Trebuchet MS" w:hAnsi="Trebuchet MS"/>
-        </w:rPr>
-        <w:t xml:space="preserve">Worked on </w:t>
-      </w:r>
-      <w:r>
-        <w:rPr>
-          <w:rFonts w:ascii="Trebuchet MS" w:hAnsi="Trebuchet MS"/>
-        </w:rPr>
-        <w:t>information r</w:t>
-      </w:r>
-      <w:r>
-        <w:rPr>
-          <w:rFonts w:ascii="Trebuchet MS" w:hAnsi="Trebuchet MS"/>
-        </w:rPr>
-        <w:t>etrieval from Wikipedia</w:t>
-      </w:r>
-      <w:r>
-        <w:rPr>
-          <w:rFonts w:ascii="Trebuchet MS" w:hAnsi="Trebuchet MS"/>
-        </w:rPr>
-        <w:t xml:space="preserve"> (</w:t>
-      </w:r>
-      <w:proofErr w:type="spellStart"/>
-      <w:r>
-        <w:rPr>
-          <w:rFonts w:ascii="Trebuchet MS" w:hAnsi="Trebuchet MS"/>
-        </w:rPr>
-        <w:t>infobox</w:t>
-      </w:r>
-      <w:proofErr w:type="spellEnd"/>
-      <w:r>
-        <w:rPr>
-          <w:rFonts w:ascii="Trebuchet MS" w:hAnsi="Trebuchet MS"/>
-        </w:rPr>
-        <w:t xml:space="preserve"> + content) for actors, crew and titles</w:t>
+          <w:rStyle w:val="CapsExpandedColored"/>
+          <w:rFonts w:ascii="Trebuchet MS" w:hAnsi="Trebuchet MS"/>
+          <w:b w:val="0"/>
+          <w:caps w:val="0"/>
+          <w:color w:val="auto"/>
+          <w:spacing w:val="0"/>
+        </w:rPr>
+      </w:pPr>
+      <w:r>
+        <w:rPr>
+          <w:rFonts w:ascii="Trebuchet MS" w:hAnsi="Trebuchet MS"/>
+        </w:rPr>
+        <w:t xml:space="preserve">Teaching assistant for </w:t>
+      </w:r>
+      <w:r>
+        <w:rPr>
+          <w:rFonts w:ascii="Trebuchet MS" w:hAnsi="Trebuchet MS"/>
+          <w:u w:val="single"/>
+        </w:rPr>
+        <w:t>Mobile and IoT Computing Services</w:t>
+      </w:r>
+      <w:r>
+        <w:rPr>
+          <w:rFonts w:ascii="Trebuchet MS" w:hAnsi="Trebuchet MS"/>
+        </w:rPr>
+        <w:t xml:space="preserve"> (08-781/08-766/45-887/45-987)</w:t>
+      </w:r>
+      <w:r>
+        <w:rPr>
+          <w:rFonts w:ascii="Trebuchet MS" w:hAnsi="Trebuchet MS"/>
+        </w:rPr>
+        <w:t xml:space="preserve"> in Spring 2017</w:t>
+      </w:r>
+    </w:p>
+    <w:p>
+      <w:pPr>
+        <w:rPr>
+          <w:rFonts w:ascii="Trebuchet MS" w:hAnsi="Trebuchet MS"/>
+        </w:rPr>
+      </w:pPr>
+      <w:r>
+        <w:rPr>
+          <w:rStyle w:val="CapsExpandedColored"/>
+          <w:rFonts w:ascii="Trebuchet MS" w:hAnsi="Trebuchet MS"/>
+          <w:color w:val="auto"/>
+          <w:sz w:val="22"/>
+        </w:rPr>
+        <w:t>CARNEGIE MELLON UNIVERSITY</w:t>
+      </w:r>
+      <w:r>
+        <w:rPr>
+          <w:rFonts w:ascii="Trebuchet MS" w:hAnsi="Trebuchet MS"/>
+        </w:rPr>
+        <w:tab/>
+      </w:r>
+      <w:r>
+        <w:rPr>
+          <w:rFonts w:ascii="Trebuchet MS" w:hAnsi="Trebuchet MS"/>
+        </w:rPr>
+        <w:t>Pittsburgh</w:t>
+      </w:r>
+      <w:r>
+        <w:rPr>
+          <w:rFonts w:ascii="Trebuchet MS" w:hAnsi="Trebuchet MS"/>
+        </w:rPr>
+        <w:t xml:space="preserve">, </w:t>
+      </w:r>
+      <w:r>
+        <w:rPr>
+          <w:rFonts w:ascii="Trebuchet MS" w:hAnsi="Trebuchet MS"/>
+        </w:rPr>
+        <w:t>PA</w:t>
+      </w:r>
+    </w:p>
+    <w:p>
+      <w:pPr>
+        <w:rPr>
+          <w:rFonts w:ascii="Trebuchet MS" w:hAnsi="Trebuchet MS"/>
+        </w:rPr>
+      </w:pPr>
+      <w:r>
+        <w:rPr>
+          <w:rStyle w:val="ItalicExpanded"/>
+          <w:rFonts w:ascii="Trebuchet MS" w:hAnsi="Trebuchet MS"/>
+        </w:rPr>
+        <w:t>Research Assistant</w:t>
+      </w:r>
+      <w:r>
+        <w:rPr>
+          <w:rFonts w:ascii="Trebuchet MS" w:hAnsi="Trebuchet MS"/>
+        </w:rPr>
+        <w:tab/>
+      </w:r>
+      <w:r>
+        <w:rPr>
+          <w:rFonts w:ascii="Trebuchet MS" w:hAnsi="Trebuchet MS"/>
+        </w:rPr>
+        <w:t>Sep 2016</w:t>
+      </w:r>
+      <w:r>
+        <w:rPr>
+          <w:rFonts w:ascii="Trebuchet MS" w:hAnsi="Trebuchet MS"/>
+        </w:rPr>
+        <w:t xml:space="preserve"> – </w:t>
+      </w:r>
+      <w:r>
+        <w:rPr>
+          <w:rFonts w:ascii="Trebuchet MS" w:hAnsi="Trebuchet MS"/>
+        </w:rPr>
+        <w:t>current</w:t>
       </w:r>
     </w:p>
     <w:p>
@@ -593,25 +883,13 @@
         <w:rPr>
           <w:rFonts w:ascii="Trebuchet MS" w:hAnsi="Trebuchet MS"/>
         </w:rPr>
-        <w:t>Worked on data w</w:t>
-      </w:r>
-      <w:r>
-        <w:rPr>
-          <w:rFonts w:ascii="Trebuchet MS" w:hAnsi="Trebuchet MS"/>
-        </w:rPr>
-        <w:t xml:space="preserve">arehousing and OLAP with </w:t>
-      </w:r>
-      <w:r>
-        <w:rPr>
-          <w:rFonts w:ascii="Trebuchet MS" w:hAnsi="Trebuchet MS"/>
-        </w:rPr>
-        <w:t>television</w:t>
-      </w:r>
-      <w:r>
-        <w:rPr>
-          <w:rFonts w:ascii="Trebuchet MS" w:hAnsi="Trebuchet MS"/>
-        </w:rPr>
-        <w:t xml:space="preserve"> program and ad data</w:t>
+        <w:t>Consulting as a web developer</w:t>
+      </w:r>
+      <w:r>
+        <w:rPr>
+          <w:rFonts w:ascii="Trebuchet MS" w:hAnsi="Trebuchet MS"/>
+        </w:rPr>
+        <w:t xml:space="preserve"> on a research project in Social and Decision Sciences department</w:t>
       </w:r>
     </w:p>
     <w:p>
@@ -630,23 +908,33 @@
         <w:ind w:left="360" w:right="800" w:hanging="359"/>
         <w:contextualSpacing/>
         <w:rPr>
-          <w:rFonts w:ascii="Trebuchet MS" w:hAnsi="Trebuchet MS"/>
-        </w:rPr>
-      </w:pPr>
-      <w:r>
-        <w:rPr>
-          <w:rFonts w:ascii="Trebuchet MS" w:hAnsi="Trebuchet MS"/>
-        </w:rPr>
-        <w:t xml:space="preserve">TECHNOLOGIES: Python, NLTK, Django, </w:t>
-      </w:r>
-      <w:proofErr w:type="spellStart"/>
-      <w:r>
-        <w:rPr>
-          <w:rFonts w:ascii="Trebuchet MS" w:hAnsi="Trebuchet MS"/>
-        </w:rPr>
-        <w:t>Jinja</w:t>
-      </w:r>
-      <w:proofErr w:type="spellEnd"/>
+          <w:rStyle w:val="CapsExpandedColored"/>
+          <w:rFonts w:ascii="Trebuchet MS" w:hAnsi="Trebuchet MS"/>
+          <w:b w:val="0"/>
+          <w:caps w:val="0"/>
+          <w:color w:val="auto"/>
+          <w:spacing w:val="0"/>
+        </w:rPr>
+      </w:pPr>
+      <w:r>
+        <w:rPr>
+          <w:rFonts w:ascii="Trebuchet MS" w:hAnsi="Trebuchet MS"/>
+          <w:color w:val="808080" w:themeColor="background1" w:themeShade="80"/>
+        </w:rPr>
+        <w:t>TECHNOLOGIES:</w:t>
+      </w:r>
+      <w:r>
+        <w:rPr>
+          <w:rFonts w:ascii="Trebuchet MS" w:hAnsi="Trebuchet MS"/>
+        </w:rPr>
+        <w:t xml:space="preserve"> </w:t>
+      </w:r>
+      <w:r>
+        <w:rPr>
+          <w:rFonts w:ascii="Trebuchet MS" w:hAnsi="Trebuchet MS"/>
+        </w:rPr>
+        <w:t>JavaScript, Node.js, ExpressJS, HTML/CSS</w:t>
+      </w:r>
     </w:p>
     <w:p>
       <w:pPr>
@@ -661,18 +949,13 @@
           <w:color w:val="auto"/>
           <w:sz w:val="22"/>
         </w:rPr>
-        <w:t>INTUIT INC, INDIA DEVELOPMENT CENTRE</w:t>
+        <w:t>SENSARA TECHNOLOGIES</w:t>
       </w:r>
       <w:r>
         <w:rPr>
           <w:rFonts w:ascii="Trebuchet MS" w:hAnsi="Trebuchet MS"/>
         </w:rPr>
         <w:tab/>
-      </w:r>
-      <w:r>
-        <w:rPr>
-          <w:rFonts w:ascii="Trebuchet MS" w:hAnsi="Trebuchet MS"/>
-        </w:rPr>
         <w:t>Bangalore, India</w:t>
       </w:r>
     </w:p>
@@ -687,87 +970,14 @@
           <w:rStyle w:val="ItalicExpanded"/>
           <w:rFonts w:ascii="Trebuchet MS" w:hAnsi="Trebuchet MS"/>
         </w:rPr>
-        <w:t>Co-op</w:t>
-      </w:r>
-      <w:r>
-        <w:rPr>
-          <w:rStyle w:val="ItalicExpanded"/>
-          <w:rFonts w:ascii="Trebuchet MS" w:hAnsi="Trebuchet MS"/>
-        </w:rPr>
-        <w:t xml:space="preserve"> Engineering</w:t>
-      </w:r>
-      <w:r>
-        <w:rPr>
-          <w:rStyle w:val="ItalicExpanded"/>
-          <w:rFonts w:ascii="Trebuchet MS" w:hAnsi="Trebuchet MS"/>
-        </w:rPr>
-        <w:t xml:space="preserve"> Intern</w:t>
+        <w:t>Product Engineer</w:t>
       </w:r>
       <w:r>
         <w:rPr>
           <w:rFonts w:ascii="Trebuchet MS" w:hAnsi="Trebuchet MS"/>
         </w:rPr>
         <w:tab/>
-      </w:r>
-      <w:r>
-        <w:rPr>
-          <w:rFonts w:ascii="Trebuchet MS" w:hAnsi="Trebuchet MS"/>
-        </w:rPr>
-        <w:t>Jan</w:t>
-      </w:r>
-      <w:r>
-        <w:rPr>
-          <w:rFonts w:ascii="Trebuchet MS" w:hAnsi="Trebuchet MS"/>
-        </w:rPr>
-        <w:t xml:space="preserve"> </w:t>
-      </w:r>
-      <w:r>
-        <w:rPr>
-          <w:rFonts w:ascii="Trebuchet MS" w:hAnsi="Trebuchet MS"/>
-        </w:rPr>
-        <w:t>2</w:t>
-      </w:r>
-      <w:r>
-        <w:rPr>
-          <w:rFonts w:ascii="Trebuchet MS" w:hAnsi="Trebuchet MS"/>
-        </w:rPr>
-        <w:t>0</w:t>
-      </w:r>
-      <w:r>
-        <w:rPr>
-          <w:rFonts w:ascii="Trebuchet MS" w:hAnsi="Trebuchet MS"/>
-        </w:rPr>
-        <w:t>15 - Jun</w:t>
-      </w:r>
-      <w:r>
-        <w:rPr>
-          <w:rFonts w:ascii="Trebuchet MS" w:hAnsi="Trebuchet MS"/>
-        </w:rPr>
-        <w:t xml:space="preserve"> </w:t>
-      </w:r>
-      <w:r>
-        <w:rPr>
-          <w:rFonts w:ascii="Trebuchet MS" w:hAnsi="Trebuchet MS"/>
-        </w:rPr>
-        <w:t>2</w:t>
-      </w:r>
-      <w:r>
-        <w:rPr>
-          <w:rFonts w:ascii="Trebuchet MS" w:hAnsi="Trebuchet MS"/>
-        </w:rPr>
-        <w:t>0</w:t>
-      </w:r>
-      <w:r>
-        <w:rPr>
-          <w:rFonts w:ascii="Trebuchet MS" w:hAnsi="Trebuchet MS"/>
-        </w:rPr>
-        <w:t>1</w:t>
-      </w:r>
-      <w:r>
-        <w:rPr>
-          <w:rFonts w:ascii="Trebuchet MS" w:hAnsi="Trebuchet MS"/>
-        </w:rPr>
-        <w:t>5</w:t>
+        <w:t>Aug 2015 – Jul 2016</w:t>
       </w:r>
     </w:p>
     <w:p>
@@ -793,22 +1003,31 @@
         <w:rPr>
           <w:rFonts w:ascii="Trebuchet MS" w:hAnsi="Trebuchet MS"/>
         </w:rPr>
-        <w:t xml:space="preserve">Worked on </w:t>
-      </w:r>
-      <w:hyperlink r:id="rId11" w:history="1">
+        <w:t xml:space="preserve">Responsible for building </w:t>
+      </w:r>
+      <w:hyperlink r:id="rId13" w:history="1">
         <w:r>
           <w:rPr>
             <w:rStyle w:val="Hyperlink"/>
             <w:rFonts w:ascii="Trebuchet MS" w:hAnsi="Trebuchet MS"/>
           </w:rPr>
-          <w:t>mint.com</w:t>
+          <w:t>adbreaks.in</w:t>
         </w:r>
       </w:hyperlink>
       <w:r>
         <w:rPr>
-          <w:rFonts w:ascii="Trebuchet MS" w:hAnsi="Trebuchet MS"/>
-        </w:rPr>
-        <w:t xml:space="preserve"> REST APIs as part of Mint Platform team</w:t>
+          <w:rStyle w:val="Hyperlink"/>
+          <w:rFonts w:ascii="Trebuchet MS" w:hAnsi="Trebuchet MS"/>
+          <w:color w:val="auto"/>
+          <w:u w:val="none"/>
+        </w:rPr>
+        <w:t xml:space="preserve"> </w:t>
+      </w:r>
+      <w:r>
+        <w:rPr>
+          <w:rFonts w:ascii="Trebuchet MS" w:hAnsi="Trebuchet MS"/>
+        </w:rPr>
+        <w:t>with television program and ad data</w:t>
       </w:r>
     </w:p>
     <w:p>
@@ -834,305 +1053,73 @@
         <w:rPr>
           <w:rFonts w:ascii="Trebuchet MS" w:hAnsi="Trebuchet MS"/>
         </w:rPr>
-        <w:t>TECHNOLOGIES: Java, Python</w:t>
-      </w:r>
-      <w:r>
-        <w:rPr>
-          <w:rFonts w:ascii="Trebuchet MS" w:hAnsi="Trebuchet MS"/>
-        </w:rPr>
-        <w:tab/>
-      </w:r>
-    </w:p>
-    <w:p>
-      <w:pPr>
-        <w:rPr>
-          <w:rFonts w:ascii="Trebuchet MS" w:hAnsi="Trebuchet MS"/>
-        </w:rPr>
-      </w:pPr>
-    </w:p>
-    <w:p>
-      <w:pPr>
-        <w:pStyle w:val="Heading1"/>
-        <w:rPr>
-          <w:rStyle w:val="ColoredStrike"/>
-          <w:rFonts w:ascii="Trebuchet MS" w:hAnsi="Trebuchet MS"/>
-        </w:rPr>
-      </w:pPr>
-      <w:r>
-        <w:rPr>
-          <w:rStyle w:val="ColoredStrike"/>
-          <w:rFonts w:ascii="Trebuchet MS" w:hAnsi="Trebuchet MS"/>
-        </w:rPr>
-        <w:tab/>
-      </w:r>
-      <w:r>
-        <w:rPr>
-          <w:rFonts w:ascii="Trebuchet MS" w:hAnsi="Trebuchet MS"/>
-        </w:rPr>
-        <w:t xml:space="preserve"> PROJECTS </w:t>
-      </w:r>
-      <w:r>
-        <w:rPr>
-          <w:rStyle w:val="ColoredStrike"/>
-          <w:rFonts w:ascii="Trebuchet MS" w:hAnsi="Trebuchet MS"/>
-        </w:rPr>
-        <w:tab/>
-      </w:r>
-    </w:p>
-    <w:p>
-      <w:pPr>
-        <w:rPr>
-          <w:rFonts w:ascii="Trebuchet MS" w:hAnsi="Trebuchet MS"/>
-        </w:rPr>
-      </w:pPr>
-      <w:r>
-        <w:rPr>
-          <w:rStyle w:val="ItalicExpanded"/>
-          <w:rFonts w:ascii="Trebuchet MS" w:hAnsi="Trebuchet MS"/>
-        </w:rPr>
-        <w:t>Question Generation from Dialog Data</w:t>
-      </w:r>
-      <w:r>
-        <w:rPr>
-          <w:rStyle w:val="ItalicExpanded"/>
-          <w:rFonts w:ascii="Trebuchet MS" w:hAnsi="Trebuchet MS"/>
-        </w:rPr>
-        <w:t xml:space="preserve"> (Ongoing)</w:t>
-      </w:r>
-      <w:r>
-        <w:rPr>
-          <w:rFonts w:ascii="Trebuchet MS" w:hAnsi="Trebuchet MS"/>
-        </w:rPr>
-        <w:tab/>
-      </w:r>
-      <w:r>
-        <w:rPr>
-          <w:rFonts w:ascii="Trebuchet MS" w:hAnsi="Trebuchet MS"/>
-          <w:color w:val="808080" w:themeColor="background1" w:themeShade="80"/>
-        </w:rPr>
-        <w:t>Carnegie Mellon University</w:t>
-      </w:r>
-      <w:r>
-        <w:rPr>
-          <w:rFonts w:ascii="Trebuchet MS" w:hAnsi="Trebuchet MS"/>
-          <w:color w:val="808080" w:themeColor="background1" w:themeShade="80"/>
-        </w:rPr>
-        <w:t xml:space="preserve">, </w:t>
-      </w:r>
-      <w:r>
-        <w:rPr>
-          <w:rFonts w:ascii="Trebuchet MS" w:hAnsi="Trebuchet MS"/>
-          <w:color w:val="808080" w:themeColor="background1" w:themeShade="80"/>
-        </w:rPr>
-        <w:t>Research Project</w:t>
-      </w:r>
-    </w:p>
-    <w:p>
-      <w:pPr>
-        <w:pStyle w:val="ListParagraph"/>
-        <w:numPr>
-          <w:ilvl w:val="0"/>
-          <w:numId w:val="2"/>
-        </w:numPr>
-        <w:tabs>
-          <w:tab w:val="left" w:pos="360"/>
-        </w:tabs>
-        <w:spacing w:before="90" w:after="90"/>
-        <w:ind w:left="360" w:right="800" w:hanging="359"/>
-        <w:contextualSpacing/>
-        <w:rPr>
-          <w:rFonts w:ascii="Trebuchet MS" w:hAnsi="Trebuchet MS"/>
-        </w:rPr>
-      </w:pPr>
-      <w:r>
-        <w:rPr>
-          <w:rFonts w:ascii="Trebuchet MS" w:hAnsi="Trebuchet MS"/>
-        </w:rPr>
-        <w:t xml:space="preserve">Working on </w:t>
-      </w:r>
-      <w:proofErr w:type="spellStart"/>
-      <w:r>
-        <w:rPr>
-          <w:rFonts w:ascii="Trebuchet MS" w:hAnsi="Trebuchet MS"/>
-        </w:rPr>
-        <w:t>SmartReader</w:t>
-      </w:r>
-      <w:proofErr w:type="spellEnd"/>
-      <w:r>
-        <w:rPr>
-          <w:rFonts w:ascii="Trebuchet MS" w:hAnsi="Trebuchet MS"/>
-        </w:rPr>
-        <w:t xml:space="preserve">, </w:t>
-      </w:r>
-      <w:r>
-        <w:rPr>
-          <w:rFonts w:ascii="Trebuchet MS" w:hAnsi="Trebuchet MS"/>
-        </w:rPr>
-        <w:t xml:space="preserve">an automatic question generation system from dialog data under Prof. Teruko </w:t>
-      </w:r>
-      <w:proofErr w:type="spellStart"/>
-      <w:r>
-        <w:rPr>
-          <w:rFonts w:ascii="Trebuchet MS" w:hAnsi="Trebuchet MS"/>
-        </w:rPr>
-        <w:t>Mitamura</w:t>
-      </w:r>
-      <w:proofErr w:type="spellEnd"/>
-      <w:r>
-        <w:rPr>
-          <w:rFonts w:ascii="Trebuchet MS" w:hAnsi="Trebuchet MS"/>
-        </w:rPr>
-        <w:t xml:space="preserve"> meant for teaching high school kids English</w:t>
-      </w:r>
-    </w:p>
-    <w:p>
-      <w:pPr>
-        <w:pStyle w:val="ListParagraph"/>
-        <w:numPr>
-          <w:ilvl w:val="0"/>
-          <w:numId w:val="2"/>
-        </w:numPr>
-        <w:tabs>
-          <w:tab w:val="left" w:pos="360"/>
-        </w:tabs>
-        <w:spacing w:before="90" w:after="90"/>
-        <w:ind w:left="360" w:right="800" w:hanging="359"/>
-        <w:contextualSpacing/>
-        <w:rPr>
-          <w:rFonts w:ascii="Trebuchet MS" w:hAnsi="Trebuchet MS"/>
-        </w:rPr>
-      </w:pPr>
-      <w:r>
-        <w:rPr>
-          <w:rFonts w:ascii="Trebuchet MS" w:hAnsi="Trebuchet MS"/>
-        </w:rPr>
-        <w:t xml:space="preserve">Using </w:t>
-      </w:r>
-      <w:r>
-        <w:rPr>
-          <w:rFonts w:ascii="Trebuchet MS" w:hAnsi="Trebuchet MS"/>
-        </w:rPr>
-        <w:t xml:space="preserve">Bolt English discussion forums from </w:t>
-      </w:r>
-      <w:proofErr w:type="spellStart"/>
-      <w:r>
-        <w:rPr>
-          <w:rFonts w:ascii="Trebuchet MS" w:hAnsi="Trebuchet MS"/>
-        </w:rPr>
-        <w:t>UPenn</w:t>
-      </w:r>
-      <w:proofErr w:type="spellEnd"/>
-      <w:r>
-        <w:rPr>
-          <w:rFonts w:ascii="Trebuchet MS" w:hAnsi="Trebuchet MS"/>
-        </w:rPr>
-        <w:t xml:space="preserve"> LDC</w:t>
-      </w:r>
-      <w:r>
-        <w:rPr>
-          <w:rFonts w:ascii="Trebuchet MS" w:hAnsi="Trebuchet MS"/>
-        </w:rPr>
-        <w:t xml:space="preserve"> as dataset and applying supervised techniques at named entity recognition and co-referencing</w:t>
-      </w:r>
-      <w:r>
-        <w:rPr>
-          <w:rFonts w:ascii="Trebuchet MS" w:hAnsi="Trebuchet MS"/>
-        </w:rPr>
-        <w:t xml:space="preserve"> and event co-referencing</w:t>
-      </w:r>
-    </w:p>
-    <w:p>
-      <w:pPr>
-        <w:pStyle w:val="ListParagraph"/>
-        <w:numPr>
-          <w:ilvl w:val="0"/>
-          <w:numId w:val="2"/>
-        </w:numPr>
-        <w:tabs>
-          <w:tab w:val="left" w:pos="360"/>
-        </w:tabs>
-        <w:spacing w:before="90" w:after="90"/>
-        <w:ind w:left="360" w:right="800" w:hanging="359"/>
-        <w:contextualSpacing/>
-        <w:rPr>
-          <w:rFonts w:ascii="Trebuchet MS" w:hAnsi="Trebuchet MS"/>
-        </w:rPr>
-      </w:pPr>
-      <w:r>
-        <w:rPr>
-          <w:rFonts w:ascii="Trebuchet MS" w:hAnsi="Trebuchet MS"/>
-        </w:rPr>
-        <w:t>Generating questions and answers from co-references and evaluating the questions generated</w:t>
-      </w:r>
-    </w:p>
-    <w:p>
-      <w:pPr>
-        <w:rPr>
-          <w:rStyle w:val="ItalicExpanded"/>
-          <w:rFonts w:ascii="Trebuchet MS" w:hAnsi="Trebuchet MS"/>
-        </w:rPr>
-      </w:pPr>
-    </w:p>
-    <w:p>
-      <w:pPr>
-        <w:rPr>
-          <w:rFonts w:ascii="Trebuchet MS" w:hAnsi="Trebuchet MS"/>
-        </w:rPr>
-      </w:pPr>
-      <w:r>
-        <w:rPr>
-          <w:rStyle w:val="ItalicExpanded"/>
-          <w:rFonts w:ascii="Trebuchet MS" w:hAnsi="Trebuchet MS"/>
-        </w:rPr>
-        <w:t>Driver Fatigue Detection System</w:t>
-      </w:r>
-      <w:r>
-        <w:rPr>
-          <w:rFonts w:ascii="Trebuchet MS" w:hAnsi="Trebuchet MS"/>
-        </w:rPr>
-        <w:tab/>
-      </w:r>
-      <w:r>
-        <w:rPr>
-          <w:rFonts w:ascii="Trebuchet MS" w:hAnsi="Trebuchet MS"/>
-          <w:color w:val="808080" w:themeColor="background1" w:themeShade="80"/>
-        </w:rPr>
-        <w:t xml:space="preserve">PESIT, </w:t>
-      </w:r>
-      <w:r>
-        <w:rPr>
-          <w:rFonts w:ascii="Trebuchet MS" w:hAnsi="Trebuchet MS"/>
-          <w:color w:val="808080" w:themeColor="background1" w:themeShade="80"/>
-        </w:rPr>
-        <w:t>B</w:t>
-      </w:r>
-      <w:r>
-        <w:rPr>
-          <w:rFonts w:ascii="Trebuchet MS" w:hAnsi="Trebuchet MS"/>
-          <w:color w:val="808080" w:themeColor="background1" w:themeShade="80"/>
-        </w:rPr>
-        <w:t xml:space="preserve">achelor of </w:t>
-      </w:r>
-      <w:r>
-        <w:rPr>
-          <w:rFonts w:ascii="Trebuchet MS" w:hAnsi="Trebuchet MS"/>
-          <w:color w:val="808080" w:themeColor="background1" w:themeShade="80"/>
-        </w:rPr>
-        <w:t>E</w:t>
-      </w:r>
-      <w:r>
-        <w:rPr>
-          <w:rFonts w:ascii="Trebuchet MS" w:hAnsi="Trebuchet MS"/>
-          <w:color w:val="808080" w:themeColor="background1" w:themeShade="80"/>
-        </w:rPr>
-        <w:t>ngineering</w:t>
-      </w:r>
-      <w:r>
-        <w:rPr>
-          <w:rFonts w:ascii="Trebuchet MS" w:hAnsi="Trebuchet MS"/>
-          <w:color w:val="808080" w:themeColor="background1" w:themeShade="80"/>
-        </w:rPr>
-        <w:t xml:space="preserve"> Capstone Project</w:t>
+        <w:t xml:space="preserve">Worked on building search capabilities for </w:t>
+      </w:r>
+      <w:hyperlink r:id="rId14" w:history="1">
+        <w:r>
+          <w:rPr>
+            <w:rStyle w:val="Hyperlink"/>
+            <w:rFonts w:ascii="Trebuchet MS" w:hAnsi="Trebuchet MS"/>
+          </w:rPr>
+          <w:t>adbreaks.in</w:t>
+        </w:r>
+      </w:hyperlink>
+      <w:r>
+        <w:rPr>
+          <w:rFonts w:ascii="Trebuchet MS" w:hAnsi="Trebuchet MS"/>
+        </w:rPr>
+        <w:t xml:space="preserve"> and the </w:t>
+      </w:r>
+      <w:hyperlink r:id="rId15" w:history="1">
+        <w:r>
+          <w:rPr>
+            <w:rStyle w:val="Hyperlink"/>
+            <w:rFonts w:ascii="Trebuchet MS" w:hAnsi="Trebuchet MS"/>
+          </w:rPr>
+          <w:t>Sensy</w:t>
+        </w:r>
+      </w:hyperlink>
+      <w:r>
+        <w:rPr>
+          <w:rFonts w:ascii="Trebuchet MS" w:hAnsi="Trebuchet MS"/>
+        </w:rPr>
+        <w:t xml:space="preserve"> Android app</w:t>
+      </w:r>
+      <w:r>
+        <w:rPr>
+          <w:rFonts w:ascii="Trebuchet MS" w:hAnsi="Trebuchet MS"/>
+        </w:rPr>
+        <w:t xml:space="preserve"> using </w:t>
+      </w:r>
+      <w:r>
+        <w:rPr>
+          <w:rFonts w:ascii="Trebuchet MS" w:hAnsi="Trebuchet MS"/>
+        </w:rPr>
+        <w:t>information retrieval</w:t>
+      </w:r>
+      <w:r>
+        <w:rPr>
+          <w:rFonts w:ascii="Trebuchet MS" w:hAnsi="Trebuchet MS"/>
+        </w:rPr>
+        <w:t xml:space="preserve"> techniques</w:t>
+      </w:r>
+      <w:r>
+        <w:rPr>
+          <w:rFonts w:ascii="Trebuchet MS" w:hAnsi="Trebuchet MS"/>
+        </w:rPr>
+        <w:t xml:space="preserve"> from Wikipedia </w:t>
+      </w:r>
+      <w:r>
+        <w:rPr>
+          <w:rFonts w:ascii="Trebuchet MS" w:hAnsi="Trebuchet MS"/>
+        </w:rPr>
+        <w:t>(infobox + content) and OMDb</w:t>
+      </w:r>
+      <w:r>
+        <w:rPr>
+          <w:rFonts w:ascii="Trebuchet MS" w:hAnsi="Trebuchet MS"/>
+        </w:rPr>
+        <w:t xml:space="preserve"> for actors, crew and titles</w:t>
       </w:r>
     </w:p>
     <w:p>
@@ -1151,20 +1138,154 @@
         <w:ind w:left="360" w:right="800" w:hanging="359"/>
         <w:contextualSpacing/>
         <w:rPr>
-          <w:rFonts w:ascii="Trebuchet MS" w:hAnsi="Trebuchet MS"/>
-        </w:rPr>
-      </w:pPr>
-      <w:r>
-        <w:rPr>
-          <w:rFonts w:ascii="Trebuchet MS" w:hAnsi="Trebuchet MS"/>
-        </w:rPr>
-        <w:t xml:space="preserve">Computer Vision </w:t>
-      </w:r>
-      <w:r>
-        <w:rPr>
-          <w:rFonts w:ascii="Trebuchet MS" w:hAnsi="Trebuchet MS"/>
-        </w:rPr>
-        <w:t>based project focused on real-time video processing on face</w:t>
+          <w:rStyle w:val="CapsExpandedColored"/>
+          <w:rFonts w:ascii="Trebuchet MS" w:hAnsi="Trebuchet MS"/>
+          <w:b w:val="0"/>
+          <w:caps w:val="0"/>
+          <w:color w:val="auto"/>
+          <w:spacing w:val="0"/>
+        </w:rPr>
+      </w:pPr>
+      <w:r>
+        <w:rPr>
+          <w:rFonts w:ascii="Trebuchet MS" w:hAnsi="Trebuchet MS"/>
+          <w:color w:val="808080" w:themeColor="background1" w:themeShade="80"/>
+        </w:rPr>
+        <w:t>TECHNOLOGIES:</w:t>
+      </w:r>
+      <w:r>
+        <w:rPr>
+          <w:rFonts w:ascii="Trebuchet MS" w:hAnsi="Trebuchet MS"/>
+        </w:rPr>
+        <w:t xml:space="preserve"> Python, NLTK, Django, Jinja</w:t>
+      </w:r>
+      <w:r>
+        <w:rPr>
+          <w:rFonts w:ascii="Trebuchet MS" w:hAnsi="Trebuchet MS"/>
+        </w:rPr>
+        <w:t>, HTML/CSS</w:t>
+      </w:r>
+    </w:p>
+    <w:p>
+      <w:pPr>
+        <w:rPr>
+          <w:rFonts w:ascii="Trebuchet MS" w:hAnsi="Trebuchet MS"/>
+        </w:rPr>
+      </w:pPr>
+      <w:r>
+        <w:rPr>
+          <w:rStyle w:val="CapsExpandedColored"/>
+          <w:rFonts w:ascii="Trebuchet MS" w:hAnsi="Trebuchet MS"/>
+          <w:color w:val="auto"/>
+          <w:sz w:val="22"/>
+        </w:rPr>
+        <w:t>INTUIT INC, INDIA DEVELOPMENT CENTRE</w:t>
+      </w:r>
+      <w:r>
+        <w:rPr>
+          <w:rFonts w:ascii="Trebuchet MS" w:hAnsi="Trebuchet MS"/>
+        </w:rPr>
+        <w:tab/>
+      </w:r>
+      <w:r>
+        <w:rPr>
+          <w:rFonts w:ascii="Trebuchet MS" w:hAnsi="Trebuchet MS"/>
+        </w:rPr>
+        <w:t>Bangalore, India</w:t>
+      </w:r>
+    </w:p>
+    <w:p>
+      <w:pPr>
+        <w:rPr>
+          <w:rFonts w:ascii="Trebuchet MS" w:hAnsi="Trebuchet MS"/>
+        </w:rPr>
+      </w:pPr>
+      <w:r>
+        <w:rPr>
+          <w:rStyle w:val="ItalicExpanded"/>
+          <w:rFonts w:ascii="Trebuchet MS" w:hAnsi="Trebuchet MS"/>
+        </w:rPr>
+        <w:t>Co-op</w:t>
+      </w:r>
+      <w:r>
+        <w:rPr>
+          <w:rStyle w:val="ItalicExpanded"/>
+          <w:rFonts w:ascii="Trebuchet MS" w:hAnsi="Trebuchet MS"/>
+        </w:rPr>
+        <w:t xml:space="preserve"> Engineering</w:t>
+      </w:r>
+      <w:r>
+        <w:rPr>
+          <w:rStyle w:val="ItalicExpanded"/>
+          <w:rFonts w:ascii="Trebuchet MS" w:hAnsi="Trebuchet MS"/>
+        </w:rPr>
+        <w:t xml:space="preserve"> Intern</w:t>
+      </w:r>
+      <w:r>
+        <w:rPr>
+          <w:rFonts w:ascii="Trebuchet MS" w:hAnsi="Trebuchet MS"/>
+        </w:rPr>
+        <w:tab/>
+      </w:r>
+      <w:r>
+        <w:rPr>
+          <w:rFonts w:ascii="Trebuchet MS" w:hAnsi="Trebuchet MS"/>
+        </w:rPr>
+        <w:t>Jan</w:t>
+      </w:r>
+      <w:r>
+        <w:rPr>
+          <w:rFonts w:ascii="Trebuchet MS" w:hAnsi="Trebuchet MS"/>
+        </w:rPr>
+        <w:t xml:space="preserve"> </w:t>
+      </w:r>
+      <w:r>
+        <w:rPr>
+          <w:rFonts w:ascii="Trebuchet MS" w:hAnsi="Trebuchet MS"/>
+        </w:rPr>
+        <w:t>2</w:t>
+      </w:r>
+      <w:r>
+        <w:rPr>
+          <w:rFonts w:ascii="Trebuchet MS" w:hAnsi="Trebuchet MS"/>
+        </w:rPr>
+        <w:t>0</w:t>
+      </w:r>
+      <w:r>
+        <w:rPr>
+          <w:rFonts w:ascii="Trebuchet MS" w:hAnsi="Trebuchet MS"/>
+        </w:rPr>
+        <w:t>15 - Jun</w:t>
+      </w:r>
+      <w:r>
+        <w:rPr>
+          <w:rFonts w:ascii="Trebuchet MS" w:hAnsi="Trebuchet MS"/>
+        </w:rPr>
+        <w:t xml:space="preserve"> </w:t>
+      </w:r>
+      <w:r>
+        <w:rPr>
+          <w:rFonts w:ascii="Trebuchet MS" w:hAnsi="Trebuchet MS"/>
+        </w:rPr>
+        <w:t>2</w:t>
+      </w:r>
+      <w:r>
+        <w:rPr>
+          <w:rFonts w:ascii="Trebuchet MS" w:hAnsi="Trebuchet MS"/>
+        </w:rPr>
+        <w:t>0</w:t>
+      </w:r>
+      <w:r>
+        <w:rPr>
+          <w:rFonts w:ascii="Trebuchet MS" w:hAnsi="Trebuchet MS"/>
+        </w:rPr>
+        <w:t>1</w:t>
+      </w:r>
+      <w:r>
+        <w:rPr>
+          <w:rFonts w:ascii="Trebuchet MS" w:hAnsi="Trebuchet MS"/>
+        </w:rPr>
+        <w:t>5</w:t>
       </w:r>
     </w:p>
     <w:p>
@@ -1190,7 +1311,28 @@
         <w:rPr>
           <w:rFonts w:ascii="Trebuchet MS" w:hAnsi="Trebuchet MS"/>
         </w:rPr>
-        <w:t>Detected yawns and measured eye blink durations and frequencies</w:t>
+        <w:t xml:space="preserve">Worked on </w:t>
+      </w:r>
+      <w:r>
+        <w:rPr>
+          <w:rFonts w:ascii="Trebuchet MS" w:hAnsi="Trebuchet MS"/>
+        </w:rPr>
+        <w:t xml:space="preserve">maintaining and testing </w:t>
+      </w:r>
+      <w:hyperlink r:id="rId16" w:history="1">
+        <w:r>
+          <w:rPr>
+            <w:rStyle w:val="Hyperlink"/>
+            <w:rFonts w:ascii="Trebuchet MS" w:hAnsi="Trebuchet MS"/>
+          </w:rPr>
+          <w:t>mint.com</w:t>
+        </w:r>
+      </w:hyperlink>
+      <w:r>
+        <w:rPr>
+          <w:rFonts w:ascii="Trebuchet MS" w:hAnsi="Trebuchet MS"/>
+        </w:rPr>
+        <w:t xml:space="preserve"> REST APIs as part of Mint Platform team</w:t>
       </w:r>
     </w:p>
     <w:p>
@@ -1215,15 +1357,242 @@
       <w:r>
         <w:rPr>
           <w:rFonts w:ascii="Trebuchet MS" w:hAnsi="Trebuchet MS"/>
-        </w:rPr>
-        <w:t xml:space="preserve">Published in </w:t>
+          <w:color w:val="808080" w:themeColor="background1" w:themeShade="80"/>
+        </w:rPr>
+        <w:t>TECHNOLOGIES:</w:t>
+      </w:r>
+      <w:r>
+        <w:rPr>
+          <w:rFonts w:ascii="Trebuchet MS" w:hAnsi="Trebuchet MS"/>
+        </w:rPr>
+        <w:t xml:space="preserve"> Java, Python</w:t>
+      </w:r>
+      <w:r>
+        <w:rPr>
+          <w:rFonts w:ascii="Trebuchet MS" w:hAnsi="Trebuchet MS"/>
+        </w:rPr>
+        <w:t>, Bash</w:t>
+      </w:r>
+      <w:r>
+        <w:rPr>
+          <w:rFonts w:ascii="Trebuchet MS" w:hAnsi="Trebuchet MS"/>
+        </w:rPr>
+        <w:tab/>
+      </w:r>
+    </w:p>
+    <w:p>
+      <w:pPr>
+        <w:pStyle w:val="Heading1"/>
+        <w:rPr>
+          <w:rStyle w:val="ItalicExpanded"/>
+          <w:rFonts w:ascii="Trebuchet MS" w:hAnsi="Trebuchet MS"/>
+          <w:i w:val="0"/>
+          <w:dstrike/>
+          <w:color w:val="59B0B9" w:themeColor="accent2"/>
+          <w:spacing w:val="0"/>
+        </w:rPr>
+      </w:pPr>
+      <w:r>
+        <w:rPr>
+          <w:rStyle w:val="ColoredStrike"/>
+          <w:rFonts w:ascii="Trebuchet MS" w:hAnsi="Trebuchet MS"/>
+        </w:rPr>
+        <w:tab/>
+      </w:r>
+      <w:r>
+        <w:rPr>
+          <w:rFonts w:ascii="Trebuchet MS" w:hAnsi="Trebuchet MS"/>
+        </w:rPr>
+        <w:t xml:space="preserve"> PROJECTS </w:t>
+      </w:r>
+      <w:r>
+        <w:rPr>
+          <w:rStyle w:val="ColoredStrike"/>
+          <w:rFonts w:ascii="Trebuchet MS" w:hAnsi="Trebuchet MS"/>
+        </w:rPr>
+        <w:tab/>
+      </w:r>
+    </w:p>
+    <w:p>
+      <w:pPr>
+        <w:rPr>
+          <w:rFonts w:ascii="Trebuchet MS" w:hAnsi="Trebuchet MS"/>
+        </w:rPr>
+      </w:pPr>
+      <w:r>
+        <w:rPr>
+          <w:rStyle w:val="ItalicExpanded"/>
+          <w:rFonts w:ascii="Trebuchet MS" w:hAnsi="Trebuchet MS"/>
+        </w:rPr>
+        <w:t>News Article Classifier</w:t>
+      </w:r>
+      <w:r>
+        <w:rPr>
+          <w:rStyle w:val="ItalicExpanded"/>
+          <w:rFonts w:ascii="Trebuchet MS" w:hAnsi="Trebuchet MS"/>
+        </w:rPr>
+        <w:t xml:space="preserve"> </w:t>
+      </w:r>
+      <w:r>
+        <w:rPr>
+          <w:rStyle w:val="ItalicExpanded"/>
+          <w:rFonts w:ascii="Trebuchet MS" w:hAnsi="Trebuchet MS"/>
+          <w:sz w:val="18"/>
+        </w:rPr>
+        <w:t>(</w:t>
+      </w:r>
+      <w:r>
+        <w:rPr>
+          <w:rStyle w:val="ItalicExpanded"/>
+          <w:rFonts w:ascii="Trebuchet MS" w:hAnsi="Trebuchet MS"/>
+          <w:sz w:val="18"/>
+        </w:rPr>
+        <w:t>Team of three</w:t>
+      </w:r>
+      <w:r>
+        <w:rPr>
+          <w:rStyle w:val="ItalicExpanded"/>
+          <w:rFonts w:ascii="Trebuchet MS" w:hAnsi="Trebuchet MS"/>
+          <w:sz w:val="18"/>
+        </w:rPr>
+        <w:t>)</w:t>
+      </w:r>
+      <w:r>
+        <w:rPr>
+          <w:rFonts w:ascii="Trebuchet MS" w:hAnsi="Trebuchet MS"/>
+        </w:rPr>
+        <w:tab/>
+      </w:r>
+      <w:r>
+        <w:rPr>
+          <w:rFonts w:ascii="Trebuchet MS" w:hAnsi="Trebuchet MS"/>
+          <w:color w:val="808080" w:themeColor="background1" w:themeShade="80"/>
+        </w:rPr>
+        <w:t>Carnegie Mellon University</w:t>
+      </w:r>
+      <w:r>
+        <w:rPr>
+          <w:rFonts w:ascii="Trebuchet MS" w:hAnsi="Trebuchet MS"/>
+          <w:color w:val="808080" w:themeColor="background1" w:themeShade="80"/>
+        </w:rPr>
+        <w:t xml:space="preserve">, </w:t>
+      </w:r>
+      <w:r>
+        <w:rPr>
+          <w:rFonts w:ascii="Trebuchet MS" w:hAnsi="Trebuchet MS"/>
+          <w:color w:val="808080" w:themeColor="background1" w:themeShade="80"/>
+        </w:rPr>
+        <w:t>Language and Statistics</w:t>
+      </w:r>
+      <w:r>
+        <w:rPr>
+          <w:rFonts w:ascii="Trebuchet MS" w:hAnsi="Trebuchet MS"/>
+          <w:color w:val="808080" w:themeColor="background1" w:themeShade="80"/>
+        </w:rPr>
+        <w:t xml:space="preserve"> Course Project</w:t>
+      </w:r>
+    </w:p>
+    <w:p>
+      <w:pPr>
+        <w:pStyle w:val="ListParagraph"/>
+        <w:numPr>
+          <w:ilvl w:val="0"/>
+          <w:numId w:val="2"/>
+        </w:numPr>
+        <w:tabs>
+          <w:tab w:val="left" w:pos="360"/>
+        </w:tabs>
+        <w:spacing w:before="90" w:after="90"/>
+        <w:ind w:left="360" w:right="800" w:hanging="359"/>
+        <w:contextualSpacing/>
+        <w:rPr>
+          <w:rFonts w:ascii="Trebuchet MS" w:hAnsi="Trebuchet MS"/>
+        </w:rPr>
+      </w:pPr>
+      <w:r>
+        <w:rPr>
+          <w:rFonts w:ascii="Trebuchet MS" w:hAnsi="Trebuchet MS"/>
+        </w:rPr>
+        <w:t>Built a news article classifier to classify whether it is a real news article or a fake article generated from a tri-gram language model</w:t>
+      </w:r>
+    </w:p>
+    <w:p>
+      <w:pPr>
+        <w:pStyle w:val="ListParagraph"/>
+        <w:numPr>
+          <w:ilvl w:val="0"/>
+          <w:numId w:val="2"/>
+        </w:numPr>
+        <w:tabs>
+          <w:tab w:val="left" w:pos="360"/>
+        </w:tabs>
+        <w:spacing w:before="90" w:after="90"/>
+        <w:ind w:left="360" w:right="800" w:hanging="359"/>
+        <w:contextualSpacing/>
+        <w:rPr>
+          <w:rFonts w:ascii="Trebuchet MS" w:hAnsi="Trebuchet MS"/>
+        </w:rPr>
+      </w:pPr>
+      <w:r>
+        <w:rPr>
+          <w:rFonts w:ascii="Trebuchet MS" w:hAnsi="Trebuchet MS"/>
+        </w:rPr>
+        <w:t>I</w:t>
+      </w:r>
+      <w:r>
+        <w:rPr>
+          <w:rFonts w:ascii="Trebuchet MS" w:hAnsi="Trebuchet MS"/>
+        </w:rPr>
+        <w:t xml:space="preserve">mplemented features like </w:t>
+      </w:r>
+      <w:r>
+        <w:rPr>
+          <w:rFonts w:ascii="Trebuchet MS" w:hAnsi="Trebuchet MS"/>
+        </w:rPr>
+        <w:t>n-gram language model perplexity, type-token ratio, burstiness, sentence length distribution, topic modelling, Flesch-Kincaid readability tests and Jaccard similarity</w:t>
+      </w:r>
+    </w:p>
+    <w:p>
+      <w:pPr>
+        <w:pStyle w:val="ListParagraph"/>
+        <w:numPr>
+          <w:ilvl w:val="0"/>
+          <w:numId w:val="2"/>
+        </w:numPr>
+        <w:tabs>
+          <w:tab w:val="left" w:pos="360"/>
+        </w:tabs>
+        <w:spacing w:before="90" w:after="90"/>
+        <w:ind w:left="360" w:right="800" w:hanging="359"/>
+        <w:contextualSpacing/>
+        <w:rPr>
+          <w:rFonts w:ascii="Trebuchet MS" w:hAnsi="Trebuchet MS"/>
+        </w:rPr>
+      </w:pPr>
+      <w:r>
+        <w:rPr>
+          <w:rFonts w:ascii="Trebuchet MS" w:hAnsi="Trebuchet MS"/>
+        </w:rPr>
+        <w:t>Experimented with various classification techniques such as Support Vector Machines, neural networks and boost classifiers</w:t>
+      </w:r>
+      <w:r>
+        <w:rPr>
+          <w:rFonts w:ascii="Trebuchet MS" w:hAnsi="Trebuchet MS"/>
+        </w:rPr>
+        <w:t xml:space="preserve"> and achieved </w:t>
       </w:r>
       <w:r>
         <w:rPr>
           <w:rFonts w:ascii="Trebuchet MS" w:hAnsi="Trebuchet MS"/>
           <w:u w:val="single"/>
         </w:rPr>
-        <w:t>IEEE International Conference on Signal and Image Processing, China 2016</w:t>
+        <w:t>classification accuracy of 95.5%</w:t>
+      </w:r>
+      <w:r>
+        <w:rPr>
+          <w:rFonts w:ascii="Trebuchet MS" w:hAnsi="Trebuchet MS"/>
+        </w:rPr>
+        <w:t xml:space="preserve"> on test data</w:t>
       </w:r>
     </w:p>
     <w:p>
@@ -1248,17 +1617,40 @@
       <w:r>
         <w:rPr>
           <w:rFonts w:ascii="Trebuchet MS" w:hAnsi="Trebuchet MS"/>
-        </w:rPr>
-        <w:t xml:space="preserve">TECHNOLOGIES: Python, </w:t>
-      </w:r>
-      <w:proofErr w:type="spellStart"/>
-      <w:r>
-        <w:rPr>
-          <w:rFonts w:ascii="Trebuchet MS" w:hAnsi="Trebuchet MS"/>
-        </w:rPr>
-        <w:t>OpenCV</w:t>
-      </w:r>
-      <w:proofErr w:type="spellEnd"/>
+          <w:color w:val="808080" w:themeColor="background1" w:themeShade="80"/>
+        </w:rPr>
+        <w:t>TECHNOLOGIES:</w:t>
+      </w:r>
+      <w:r>
+        <w:rPr>
+          <w:rFonts w:ascii="Trebuchet MS" w:hAnsi="Trebuchet MS"/>
+        </w:rPr>
+        <w:t xml:space="preserve"> </w:t>
+      </w:r>
+      <w:r>
+        <w:rPr>
+          <w:rFonts w:ascii="Trebuchet MS" w:hAnsi="Trebuchet MS"/>
+        </w:rPr>
+        <w:t>Python</w:t>
+      </w:r>
+      <w:r>
+        <w:rPr>
+          <w:rFonts w:ascii="Trebuchet MS" w:hAnsi="Trebuchet MS"/>
+        </w:rPr>
+        <w:t xml:space="preserve">, </w:t>
+      </w:r>
+      <w:r>
+        <w:rPr>
+          <w:rFonts w:ascii="Trebuchet MS" w:hAnsi="Trebuchet MS"/>
+        </w:rPr>
+        <w:t>scikit-learn</w:t>
+      </w:r>
+      <w:r>
+        <w:rPr>
+          <w:rFonts w:ascii="Trebuchet MS" w:hAnsi="Trebuchet MS"/>
+        </w:rPr>
+        <w:t>, NumPy</w:t>
+      </w:r>
     </w:p>
     <w:p>
       <w:pPr>
@@ -1279,7 +1671,22 @@
           <w:rStyle w:val="ItalicExpanded"/>
           <w:rFonts w:ascii="Trebuchet MS" w:hAnsi="Trebuchet MS"/>
         </w:rPr>
-        <w:t>Customer Care Bot for Mobile Phone Sales</w:t>
+        <w:t>QryEval Search Engine</w:t>
+      </w:r>
+      <w:r>
+        <w:rPr>
+          <w:rStyle w:val="ItalicExpanded"/>
+          <w:rFonts w:ascii="Trebuchet MS" w:hAnsi="Trebuchet MS"/>
+        </w:rPr>
+        <w:t xml:space="preserve"> </w:t>
+      </w:r>
+      <w:r>
+        <w:rPr>
+          <w:rStyle w:val="ItalicExpanded"/>
+          <w:rFonts w:ascii="Trebuchet MS" w:hAnsi="Trebuchet MS"/>
+          <w:sz w:val="18"/>
+        </w:rPr>
+        <w:t>(Individual)</w:t>
       </w:r>
       <w:r>
         <w:rPr>
@@ -1292,21 +1699,160 @@
           <w:rFonts w:ascii="Trebuchet MS" w:hAnsi="Trebuchet MS"/>
           <w:color w:val="808080" w:themeColor="background1" w:themeShade="80"/>
         </w:rPr>
-        <w:t xml:space="preserve">PESIT, </w:t>
+        <w:t>Carnegie Mellon University</w:t>
       </w:r>
       <w:r>
         <w:rPr>
           <w:rFonts w:ascii="Trebuchet MS" w:hAnsi="Trebuchet MS"/>
           <w:color w:val="808080" w:themeColor="background1" w:themeShade="80"/>
         </w:rPr>
-        <w:t>Natural Language Processing</w:t>
+        <w:t xml:space="preserve">, </w:t>
       </w:r>
       <w:r>
         <w:rPr>
           <w:rFonts w:ascii="Trebuchet MS" w:hAnsi="Trebuchet MS"/>
           <w:color w:val="808080" w:themeColor="background1" w:themeShade="80"/>
         </w:rPr>
-        <w:t xml:space="preserve"> Course Project</w:t>
+        <w:t>Search Engines Course</w:t>
+      </w:r>
+      <w:r>
+        <w:rPr>
+          <w:rFonts w:ascii="Trebuchet MS" w:hAnsi="Trebuchet MS"/>
+          <w:color w:val="808080" w:themeColor="background1" w:themeShade="80"/>
+        </w:rPr>
+        <w:t xml:space="preserve"> Project</w:t>
+      </w:r>
+    </w:p>
+    <w:p>
+      <w:pPr>
+        <w:pStyle w:val="ListParagraph"/>
+        <w:numPr>
+          <w:ilvl w:val="0"/>
+          <w:numId w:val="2"/>
+        </w:numPr>
+        <w:tabs>
+          <w:tab w:val="left" w:pos="360"/>
+        </w:tabs>
+        <w:spacing w:before="90" w:after="90"/>
+        <w:ind w:left="360" w:right="800" w:hanging="359"/>
+        <w:contextualSpacing/>
+        <w:rPr>
+          <w:rFonts w:ascii="Trebuchet MS" w:hAnsi="Trebuchet MS"/>
+        </w:rPr>
+      </w:pPr>
+      <w:r>
+        <w:rPr>
+          <w:rFonts w:ascii="Trebuchet MS" w:hAnsi="Trebuchet MS"/>
+        </w:rPr>
+        <w:t>Built a search engine from scratch as a part of a course requirement</w:t>
+      </w:r>
+    </w:p>
+    <w:p>
+      <w:pPr>
+        <w:pStyle w:val="ListParagraph"/>
+        <w:numPr>
+          <w:ilvl w:val="0"/>
+          <w:numId w:val="2"/>
+        </w:numPr>
+        <w:tabs>
+          <w:tab w:val="left" w:pos="360"/>
+        </w:tabs>
+        <w:spacing w:before="90" w:after="90"/>
+        <w:ind w:left="360" w:right="800" w:hanging="359"/>
+        <w:contextualSpacing/>
+        <w:rPr>
+          <w:rFonts w:ascii="Trebuchet MS" w:hAnsi="Trebuchet MS"/>
+        </w:rPr>
+      </w:pPr>
+      <w:r>
+        <w:rPr>
+          <w:rFonts w:ascii="Trebuchet MS" w:hAnsi="Trebuchet MS"/>
+        </w:rPr>
+        <w:t>Experimented and implemented information retrieval algorithms like exact-match Unranked Boolean, Ranked Boolean and best-match BM25 and Indri algorithms</w:t>
+      </w:r>
+    </w:p>
+    <w:p>
+      <w:pPr>
+        <w:pStyle w:val="ListParagraph"/>
+        <w:numPr>
+          <w:ilvl w:val="0"/>
+          <w:numId w:val="2"/>
+        </w:numPr>
+        <w:tabs>
+          <w:tab w:val="left" w:pos="360"/>
+        </w:tabs>
+        <w:spacing w:before="90" w:after="90"/>
+        <w:ind w:left="360" w:right="800" w:hanging="359"/>
+        <w:contextualSpacing/>
+        <w:rPr>
+          <w:rFonts w:ascii="Trebuchet MS" w:hAnsi="Trebuchet MS"/>
+        </w:rPr>
+      </w:pPr>
+      <w:r>
+        <w:rPr>
+          <w:rFonts w:ascii="Trebuchet MS" w:hAnsi="Trebuchet MS"/>
+        </w:rPr>
+        <w:t>Implemented result re</w:t>
+      </w:r>
+      <w:r>
+        <w:rPr>
+          <w:rFonts w:ascii="Trebuchet MS" w:hAnsi="Trebuchet MS"/>
+        </w:rPr>
+        <w:t>-</w:t>
+      </w:r>
+      <w:r>
+        <w:rPr>
+          <w:rFonts w:ascii="Trebuchet MS" w:hAnsi="Trebuchet MS"/>
+        </w:rPr>
+        <w:t>ranking techniques like query expansion, Learning to Rank (LeToR)</w:t>
+      </w:r>
+      <w:r>
+        <w:rPr>
+          <w:rFonts w:ascii="Trebuchet MS" w:hAnsi="Trebuchet MS"/>
+        </w:rPr>
+        <w:t xml:space="preserve"> and </w:t>
+      </w:r>
+      <w:r>
+        <w:rPr>
+          <w:rFonts w:ascii="Trebuchet MS" w:hAnsi="Trebuchet MS"/>
+        </w:rPr>
+        <w:t>query diversification</w:t>
+      </w:r>
+    </w:p>
+    <w:p>
+      <w:pPr>
+        <w:pStyle w:val="ListParagraph"/>
+        <w:numPr>
+          <w:ilvl w:val="0"/>
+          <w:numId w:val="2"/>
+        </w:numPr>
+        <w:tabs>
+          <w:tab w:val="left" w:pos="360"/>
+        </w:tabs>
+        <w:spacing w:before="90" w:after="90"/>
+        <w:ind w:left="360" w:right="800" w:hanging="359"/>
+        <w:contextualSpacing/>
+        <w:rPr>
+          <w:rFonts w:ascii="Trebuchet MS" w:hAnsi="Trebuchet MS"/>
+        </w:rPr>
+      </w:pPr>
+      <w:r>
+        <w:rPr>
+          <w:rFonts w:ascii="Trebuchet MS" w:hAnsi="Trebuchet MS"/>
+        </w:rPr>
+        <w:t>Evaluated performance based on metrics like MAP (</w:t>
+      </w:r>
+      <w:r>
+        <w:rPr>
+          <w:rFonts w:ascii="Trebuchet MS" w:hAnsi="Trebuchet MS"/>
+        </w:rPr>
+        <w:t>Mean Average Precision</w:t>
+      </w:r>
+      <w:r>
+        <w:rPr>
+          <w:rFonts w:ascii="Trebuchet MS" w:hAnsi="Trebuchet MS"/>
+        </w:rPr>
+        <w:t>), Precision@k and NDCG (Normalized Discounted Cumulative Gain)</w:t>
       </w:r>
     </w:p>
     <w:p>
@@ -1331,8 +1877,383 @@
       <w:r>
         <w:rPr>
           <w:rFonts w:ascii="Trebuchet MS" w:hAnsi="Trebuchet MS"/>
-        </w:rPr>
-        <w:t>Machine Learning and Natural Language based text-based customer care bot for mobile phone sales</w:t>
+          <w:color w:val="808080" w:themeColor="background1" w:themeShade="80"/>
+        </w:rPr>
+        <w:t>TECHNOLOGIES:</w:t>
+      </w:r>
+      <w:r>
+        <w:rPr>
+          <w:rFonts w:ascii="Trebuchet MS" w:hAnsi="Trebuchet MS"/>
+        </w:rPr>
+        <w:t xml:space="preserve"> </w:t>
+      </w:r>
+      <w:r>
+        <w:rPr>
+          <w:rFonts w:ascii="Trebuchet MS" w:hAnsi="Trebuchet MS"/>
+        </w:rPr>
+        <w:t>Java</w:t>
+      </w:r>
+      <w:r>
+        <w:rPr>
+          <w:rFonts w:ascii="Trebuchet MS" w:hAnsi="Trebuchet MS"/>
+        </w:rPr>
+        <w:t xml:space="preserve">, </w:t>
+      </w:r>
+      <w:r>
+        <w:rPr>
+          <w:rFonts w:ascii="Trebuchet MS" w:hAnsi="Trebuchet MS"/>
+        </w:rPr>
+        <w:t>Lucene</w:t>
+      </w:r>
+    </w:p>
+    <w:p>
+      <w:pPr>
+        <w:rPr>
+          <w:rStyle w:val="ItalicExpanded"/>
+          <w:rFonts w:ascii="Trebuchet MS" w:hAnsi="Trebuchet MS"/>
+        </w:rPr>
+      </w:pPr>
+    </w:p>
+    <w:p>
+      <w:pPr>
+        <w:rPr>
+          <w:rFonts w:ascii="Trebuchet MS" w:hAnsi="Trebuchet MS"/>
+        </w:rPr>
+      </w:pPr>
+      <w:r>
+        <w:rPr>
+          <w:rStyle w:val="ItalicExpanded"/>
+          <w:rFonts w:ascii="Trebuchet MS" w:hAnsi="Trebuchet MS"/>
+        </w:rPr>
+        <w:t>Question Generation from Dialog Dat</w:t>
+      </w:r>
+      <w:r>
+        <w:rPr>
+          <w:rStyle w:val="ItalicExpanded"/>
+          <w:rFonts w:ascii="Trebuchet MS" w:hAnsi="Trebuchet MS"/>
+        </w:rPr>
+        <w:t>a</w:t>
+      </w:r>
+      <w:r>
+        <w:rPr>
+          <w:rStyle w:val="ItalicExpanded"/>
+          <w:rFonts w:ascii="Trebuchet MS" w:hAnsi="Trebuchet MS"/>
+        </w:rPr>
+        <w:t xml:space="preserve"> </w:t>
+      </w:r>
+      <w:r>
+        <w:rPr>
+          <w:rStyle w:val="ItalicExpanded"/>
+          <w:rFonts w:ascii="Trebuchet MS" w:hAnsi="Trebuchet MS"/>
+          <w:sz w:val="18"/>
+        </w:rPr>
+        <w:t>(Individual)</w:t>
+      </w:r>
+      <w:r>
+        <w:rPr>
+          <w:rFonts w:ascii="Trebuchet MS" w:hAnsi="Trebuchet MS"/>
+        </w:rPr>
+        <w:tab/>
+      </w:r>
+      <w:r>
+        <w:rPr>
+          <w:rFonts w:ascii="Trebuchet MS" w:hAnsi="Trebuchet MS"/>
+          <w:color w:val="808080" w:themeColor="background1" w:themeShade="80"/>
+        </w:rPr>
+        <w:t>Carnegie Mellon University</w:t>
+      </w:r>
+      <w:r>
+        <w:rPr>
+          <w:rFonts w:ascii="Trebuchet MS" w:hAnsi="Trebuchet MS"/>
+          <w:color w:val="808080" w:themeColor="background1" w:themeShade="80"/>
+        </w:rPr>
+        <w:t xml:space="preserve">, </w:t>
+      </w:r>
+      <w:r>
+        <w:rPr>
+          <w:rFonts w:ascii="Trebuchet MS" w:hAnsi="Trebuchet MS"/>
+          <w:color w:val="808080" w:themeColor="background1" w:themeShade="80"/>
+        </w:rPr>
+        <w:t>Research Project</w:t>
+      </w:r>
+    </w:p>
+    <w:p>
+      <w:pPr>
+        <w:pStyle w:val="ListParagraph"/>
+        <w:numPr>
+          <w:ilvl w:val="0"/>
+          <w:numId w:val="2"/>
+        </w:numPr>
+        <w:tabs>
+          <w:tab w:val="left" w:pos="360"/>
+        </w:tabs>
+        <w:spacing w:before="90" w:after="90"/>
+        <w:ind w:left="360" w:right="800" w:hanging="359"/>
+        <w:contextualSpacing/>
+        <w:rPr>
+          <w:rFonts w:ascii="Trebuchet MS" w:hAnsi="Trebuchet MS"/>
+        </w:rPr>
+      </w:pPr>
+      <w:r>
+        <w:rPr>
+          <w:rFonts w:ascii="Trebuchet MS" w:hAnsi="Trebuchet MS"/>
+        </w:rPr>
+        <w:t>Worked</w:t>
+      </w:r>
+      <w:r>
+        <w:rPr>
+          <w:rFonts w:ascii="Trebuchet MS" w:hAnsi="Trebuchet MS"/>
+        </w:rPr>
+        <w:t xml:space="preserve"> on </w:t>
+      </w:r>
+      <w:r>
+        <w:rPr>
+          <w:rFonts w:ascii="Trebuchet MS" w:hAnsi="Trebuchet MS"/>
+        </w:rPr>
+        <w:t xml:space="preserve">SmartReader, </w:t>
+      </w:r>
+      <w:r>
+        <w:rPr>
+          <w:rFonts w:ascii="Trebuchet MS" w:hAnsi="Trebuchet MS"/>
+        </w:rPr>
+        <w:t>an automatic question generation system from dialog data under Prof. Teruko Mitamura</w:t>
+      </w:r>
+      <w:r>
+        <w:rPr>
+          <w:rFonts w:ascii="Trebuchet MS" w:hAnsi="Trebuchet MS"/>
+        </w:rPr>
+        <w:t xml:space="preserve"> meant for teaching high school kids English</w:t>
+      </w:r>
+    </w:p>
+    <w:p>
+      <w:pPr>
+        <w:pStyle w:val="ListParagraph"/>
+        <w:numPr>
+          <w:ilvl w:val="0"/>
+          <w:numId w:val="2"/>
+        </w:numPr>
+        <w:tabs>
+          <w:tab w:val="left" w:pos="360"/>
+        </w:tabs>
+        <w:spacing w:before="90" w:after="90"/>
+        <w:ind w:left="360" w:right="800" w:hanging="359"/>
+        <w:contextualSpacing/>
+        <w:rPr>
+          <w:rFonts w:ascii="Trebuchet MS" w:hAnsi="Trebuchet MS"/>
+        </w:rPr>
+      </w:pPr>
+      <w:r>
+        <w:rPr>
+          <w:rFonts w:ascii="Trebuchet MS" w:hAnsi="Trebuchet MS"/>
+        </w:rPr>
+        <w:t>Used</w:t>
+      </w:r>
+      <w:r>
+        <w:rPr>
+          <w:rFonts w:ascii="Trebuchet MS" w:hAnsi="Trebuchet MS"/>
+        </w:rPr>
+        <w:t xml:space="preserve"> </w:t>
+      </w:r>
+      <w:r>
+        <w:rPr>
+          <w:rFonts w:ascii="Trebuchet MS" w:hAnsi="Trebuchet MS"/>
+        </w:rPr>
+        <w:t>Bolt English discussion forums from UPenn LDC</w:t>
+      </w:r>
+      <w:r>
+        <w:rPr>
+          <w:rFonts w:ascii="Trebuchet MS" w:hAnsi="Trebuchet MS"/>
+        </w:rPr>
+        <w:t xml:space="preserve"> as dataset and applied</w:t>
+      </w:r>
+      <w:r>
+        <w:rPr>
+          <w:rFonts w:ascii="Trebuchet MS" w:hAnsi="Trebuchet MS"/>
+        </w:rPr>
+        <w:t xml:space="preserve"> supervised techniques at named entity recognition and co-referencing</w:t>
+      </w:r>
+      <w:r>
+        <w:rPr>
+          <w:rFonts w:ascii="Trebuchet MS" w:hAnsi="Trebuchet MS"/>
+        </w:rPr>
+        <w:t xml:space="preserve"> and event co-referencing</w:t>
+      </w:r>
+    </w:p>
+    <w:p>
+      <w:pPr>
+        <w:pStyle w:val="ListParagraph"/>
+        <w:numPr>
+          <w:ilvl w:val="0"/>
+          <w:numId w:val="2"/>
+        </w:numPr>
+        <w:tabs>
+          <w:tab w:val="left" w:pos="360"/>
+        </w:tabs>
+        <w:spacing w:before="90" w:after="90"/>
+        <w:ind w:left="360" w:right="800" w:hanging="359"/>
+        <w:contextualSpacing/>
+        <w:rPr>
+          <w:rFonts w:ascii="Trebuchet MS" w:hAnsi="Trebuchet MS"/>
+        </w:rPr>
+      </w:pPr>
+      <w:r>
+        <w:rPr>
+          <w:rFonts w:ascii="Trebuchet MS" w:hAnsi="Trebuchet MS"/>
+        </w:rPr>
+        <w:t>Generated</w:t>
+      </w:r>
+      <w:r>
+        <w:rPr>
+          <w:rFonts w:ascii="Trebuchet MS" w:hAnsi="Trebuchet MS"/>
+        </w:rPr>
+        <w:t xml:space="preserve"> questions and answers </w:t>
+      </w:r>
+      <w:r>
+        <w:rPr>
+          <w:rFonts w:ascii="Trebuchet MS" w:hAnsi="Trebuchet MS"/>
+        </w:rPr>
+        <w:t xml:space="preserve">using template-based techniques </w:t>
+      </w:r>
+      <w:r>
+        <w:rPr>
+          <w:rFonts w:ascii="Trebuchet MS" w:hAnsi="Trebuchet MS"/>
+        </w:rPr>
+        <w:t>f</w:t>
+      </w:r>
+      <w:r>
+        <w:rPr>
+          <w:rFonts w:ascii="Trebuchet MS" w:hAnsi="Trebuchet MS"/>
+        </w:rPr>
+        <w:t xml:space="preserve">rom co-references </w:t>
+      </w:r>
+      <w:r>
+        <w:rPr>
+          <w:rFonts w:ascii="Trebuchet MS" w:hAnsi="Trebuchet MS"/>
+        </w:rPr>
+        <w:t xml:space="preserve">with </w:t>
+      </w:r>
+      <w:r>
+        <w:rPr>
+          <w:rFonts w:ascii="Trebuchet MS" w:hAnsi="Trebuchet MS"/>
+          <w:u w:val="single"/>
+        </w:rPr>
+        <w:t>72.2% usage ratio</w:t>
+      </w:r>
+    </w:p>
+    <w:p>
+      <w:pPr>
+        <w:pStyle w:val="ListParagraph"/>
+        <w:numPr>
+          <w:ilvl w:val="0"/>
+          <w:numId w:val="2"/>
+        </w:numPr>
+        <w:tabs>
+          <w:tab w:val="left" w:pos="360"/>
+        </w:tabs>
+        <w:spacing w:before="90" w:after="90"/>
+        <w:ind w:left="360" w:right="800" w:hanging="359"/>
+        <w:contextualSpacing/>
+        <w:rPr>
+          <w:rFonts w:ascii="Trebuchet MS" w:hAnsi="Trebuchet MS"/>
+        </w:rPr>
+      </w:pPr>
+      <w:r>
+        <w:rPr>
+          <w:rFonts w:ascii="Trebuchet MS" w:hAnsi="Trebuchet MS"/>
+          <w:color w:val="808080" w:themeColor="background1" w:themeShade="80"/>
+        </w:rPr>
+        <w:t>TECHNOLOGIES:</w:t>
+      </w:r>
+      <w:r>
+        <w:rPr>
+          <w:rFonts w:ascii="Trebuchet MS" w:hAnsi="Trebuchet MS"/>
+        </w:rPr>
+        <w:t xml:space="preserve"> Python, Python NLTK, Stanford CoreNLP</w:t>
+      </w:r>
+    </w:p>
+    <w:p>
+      <w:pPr>
+        <w:rPr>
+          <w:rStyle w:val="ItalicExpanded"/>
+          <w:rFonts w:ascii="Trebuchet MS" w:hAnsi="Trebuchet MS"/>
+        </w:rPr>
+      </w:pPr>
+    </w:p>
+    <w:p>
+      <w:pPr>
+        <w:rPr>
+          <w:rFonts w:ascii="Trebuchet MS" w:hAnsi="Trebuchet MS"/>
+        </w:rPr>
+      </w:pPr>
+      <w:r>
+        <w:rPr>
+          <w:rStyle w:val="ItalicExpanded"/>
+          <w:rFonts w:ascii="Trebuchet MS" w:hAnsi="Trebuchet MS"/>
+        </w:rPr>
+        <w:t>Driver Fatigue Detection System</w:t>
+      </w:r>
+      <w:r>
+        <w:rPr>
+          <w:rStyle w:val="ItalicExpanded"/>
+          <w:rFonts w:ascii="Trebuchet MS" w:hAnsi="Trebuchet MS"/>
+        </w:rPr>
+        <w:t xml:space="preserve"> </w:t>
+      </w:r>
+      <w:r>
+        <w:rPr>
+          <w:rStyle w:val="ItalicExpanded"/>
+          <w:rFonts w:ascii="Trebuchet MS" w:hAnsi="Trebuchet MS"/>
+          <w:sz w:val="18"/>
+        </w:rPr>
+        <w:t>(Team of three)</w:t>
+      </w:r>
+      <w:r>
+        <w:rPr>
+          <w:rFonts w:ascii="Trebuchet MS" w:hAnsi="Trebuchet MS"/>
+        </w:rPr>
+        <w:tab/>
+      </w:r>
+      <w:r>
+        <w:rPr>
+          <w:rFonts w:ascii="Trebuchet MS" w:hAnsi="Trebuchet MS"/>
+          <w:color w:val="808080" w:themeColor="background1" w:themeShade="80"/>
+        </w:rPr>
+        <w:t xml:space="preserve">PESIT, </w:t>
+      </w:r>
+      <w:r>
+        <w:rPr>
+          <w:rFonts w:ascii="Trebuchet MS" w:hAnsi="Trebuchet MS"/>
+          <w:color w:val="808080" w:themeColor="background1" w:themeShade="80"/>
+        </w:rPr>
+        <w:t>B</w:t>
+      </w:r>
+      <w:r>
+        <w:rPr>
+          <w:rFonts w:ascii="Trebuchet MS" w:hAnsi="Trebuchet MS"/>
+          <w:color w:val="808080" w:themeColor="background1" w:themeShade="80"/>
+        </w:rPr>
+        <w:t xml:space="preserve">achelor of </w:t>
+      </w:r>
+      <w:r>
+        <w:rPr>
+          <w:rFonts w:ascii="Trebuchet MS" w:hAnsi="Trebuchet MS"/>
+          <w:color w:val="808080" w:themeColor="background1" w:themeShade="80"/>
+        </w:rPr>
+        <w:t>E</w:t>
+      </w:r>
+      <w:r>
+        <w:rPr>
+          <w:rFonts w:ascii="Trebuchet MS" w:hAnsi="Trebuchet MS"/>
+          <w:color w:val="808080" w:themeColor="background1" w:themeShade="80"/>
+        </w:rPr>
+        <w:t>ngineering</w:t>
+      </w:r>
+      <w:r>
+        <w:rPr>
+          <w:rFonts w:ascii="Trebuchet MS" w:hAnsi="Trebuchet MS"/>
+          <w:color w:val="808080" w:themeColor="background1" w:themeShade="80"/>
+        </w:rPr>
+        <w:t xml:space="preserve"> Capstone Project</w:t>
       </w:r>
     </w:p>
     <w:p>
@@ -1358,33 +2279,13 @@
         <w:rPr>
           <w:rFonts w:ascii="Trebuchet MS" w:hAnsi="Trebuchet MS"/>
         </w:rPr>
-        <w:t xml:space="preserve">Achieved </w:t>
-      </w:r>
-      <w:r>
-        <w:rPr>
-          <w:rFonts w:ascii="Trebuchet MS" w:hAnsi="Trebuchet MS"/>
-        </w:rPr>
-        <w:t>65% precision and 71% recall using</w:t>
-      </w:r>
-      <w:r>
-        <w:rPr>
-          <w:rFonts w:ascii="Trebuchet MS" w:hAnsi="Trebuchet MS"/>
-        </w:rPr>
-        <w:t xml:space="preserve"> in-house data to train question-answering model using </w:t>
-      </w:r>
-      <w:proofErr w:type="spellStart"/>
-      <w:r>
-        <w:rPr>
-          <w:rFonts w:ascii="Trebuchet MS" w:hAnsi="Trebuchet MS"/>
-        </w:rPr>
-        <w:t>MaxEnt</w:t>
-      </w:r>
-      <w:proofErr w:type="spellEnd"/>
-      <w:r>
-        <w:rPr>
-          <w:rFonts w:ascii="Trebuchet MS" w:hAnsi="Trebuchet MS"/>
-        </w:rPr>
-        <w:t xml:space="preserve"> classifiers and Markov models</w:t>
+        <w:t xml:space="preserve">Computer Vision </w:t>
+      </w:r>
+      <w:r>
+        <w:rPr>
+          <w:rFonts w:ascii="Trebuchet MS" w:hAnsi="Trebuchet MS"/>
+        </w:rPr>
+        <w:t>based project focused on real-time video processing on face</w:t>
       </w:r>
     </w:p>
     <w:p>
@@ -1410,7 +2311,33 @@
         <w:rPr>
           <w:rFonts w:ascii="Trebuchet MS" w:hAnsi="Trebuchet MS"/>
         </w:rPr>
-        <w:t>Handled spelling mistakes and shorthand (SMS/text) lingo</w:t>
+        <w:t>Detected yawns and measured eye blink durations and frequencies</w:t>
+      </w:r>
+      <w:r>
+        <w:rPr>
+          <w:rFonts w:ascii="Trebuchet MS" w:hAnsi="Trebuchet MS"/>
+        </w:rPr>
+        <w:t xml:space="preserve"> with </w:t>
+      </w:r>
+      <w:r>
+        <w:rPr>
+          <w:rFonts w:ascii="Trebuchet MS" w:hAnsi="Trebuchet MS"/>
+          <w:u w:val="single"/>
+        </w:rPr>
+        <w:t>89.3% accuracy</w:t>
+      </w:r>
+      <w:r>
+        <w:rPr>
+          <w:rFonts w:ascii="Trebuchet MS" w:hAnsi="Trebuchet MS"/>
+        </w:rPr>
+        <w:t xml:space="preserve"> and </w:t>
+      </w:r>
+      <w:r>
+        <w:rPr>
+          <w:rFonts w:ascii="Trebuchet MS" w:hAnsi="Trebuchet MS"/>
+          <w:u w:val="single"/>
+        </w:rPr>
+        <w:t>97% recall</w:t>
       </w:r>
     </w:p>
     <w:p>
@@ -1436,30 +2363,15 @@
         <w:rPr>
           <w:rFonts w:ascii="Trebuchet MS" w:hAnsi="Trebuchet MS"/>
         </w:rPr>
-        <w:t xml:space="preserve">TECHNOLOGIES: Python, NLTK, </w:t>
-      </w:r>
-      <w:proofErr w:type="spellStart"/>
-      <w:r>
-        <w:rPr>
-          <w:rFonts w:ascii="Trebuchet MS" w:hAnsi="Trebuchet MS"/>
-        </w:rPr>
-        <w:t>NumPy</w:t>
-      </w:r>
-      <w:proofErr w:type="spellEnd"/>
-      <w:r>
-        <w:rPr>
-          <w:rFonts w:ascii="Trebuchet MS" w:hAnsi="Trebuchet MS"/>
-        </w:rPr>
-        <w:t xml:space="preserve">, </w:t>
-      </w:r>
-      <w:proofErr w:type="spellStart"/>
-      <w:r>
-        <w:rPr>
-          <w:rFonts w:ascii="Trebuchet MS" w:hAnsi="Trebuchet MS"/>
-        </w:rPr>
-        <w:t>SciPy</w:t>
-      </w:r>
-      <w:proofErr w:type="spellEnd"/>
+        <w:t xml:space="preserve">Published in </w:t>
+      </w:r>
+      <w:r>
+        <w:rPr>
+          <w:rFonts w:ascii="Trebuchet MS" w:hAnsi="Trebuchet MS"/>
+          <w:u w:val="single"/>
+        </w:rPr>
+        <w:t>IEEE International Conference on Signal and Image Processing, China 2016</w:t>
+      </w:r>
     </w:p>
     <w:p>
       <w:pPr>
@@ -1467,19 +2379,247 @@
         <w:widowControl w:val="0"/>
         <w:numPr>
           <w:ilvl w:val="0"/>
-          <w:numId w:val="0"/>
+          <w:numId w:val="2"/>
         </w:numPr>
         <w:tabs>
           <w:tab w:val="clear" w:pos="10800"/>
           <w:tab w:val="left" w:pos="360"/>
         </w:tabs>
         <w:spacing w:before="90" w:after="90"/>
-        <w:ind w:left="360" w:right="800"/>
+        <w:ind w:left="360" w:right="800" w:hanging="359"/>
         <w:contextualSpacing/>
         <w:rPr>
           <w:rFonts w:ascii="Trebuchet MS" w:hAnsi="Trebuchet MS"/>
         </w:rPr>
       </w:pPr>
+      <w:r>
+        <w:rPr>
+          <w:rFonts w:ascii="Trebuchet MS" w:hAnsi="Trebuchet MS"/>
+          <w:color w:val="808080" w:themeColor="background1" w:themeShade="80"/>
+        </w:rPr>
+        <w:t>TECHNOLOGIES:</w:t>
+      </w:r>
+      <w:r>
+        <w:rPr>
+          <w:rFonts w:ascii="Trebuchet MS" w:hAnsi="Trebuchet MS"/>
+        </w:rPr>
+        <w:t xml:space="preserve"> Python, OpenCV</w:t>
+      </w:r>
+      <w:r>
+        <w:rPr>
+          <w:rFonts w:ascii="Trebuchet MS" w:hAnsi="Trebuchet MS"/>
+        </w:rPr>
+        <w:t>, NumPy</w:t>
+      </w:r>
+      <w:bookmarkStart w:id="0" w:name="_GoBack"/>
+      <w:bookmarkEnd w:id="0"/>
+    </w:p>
+    <w:p>
+      <w:pPr>
+        <w:rPr>
+          <w:rStyle w:val="ItalicExpanded"/>
+          <w:rFonts w:ascii="Trebuchet MS" w:hAnsi="Trebuchet MS"/>
+        </w:rPr>
+      </w:pPr>
+    </w:p>
+    <w:p>
+      <w:pPr>
+        <w:rPr>
+          <w:rFonts w:ascii="Trebuchet MS" w:hAnsi="Trebuchet MS"/>
+        </w:rPr>
+      </w:pPr>
+      <w:r>
+        <w:rPr>
+          <w:rStyle w:val="ItalicExpanded"/>
+          <w:rFonts w:ascii="Trebuchet MS" w:hAnsi="Trebuchet MS"/>
+        </w:rPr>
+        <w:t>Customer Care Bot for Mobile Phone Sales</w:t>
+      </w:r>
+      <w:r>
+        <w:rPr>
+          <w:rStyle w:val="ItalicExpanded"/>
+          <w:rFonts w:ascii="Trebuchet MS" w:hAnsi="Trebuchet MS"/>
+        </w:rPr>
+        <w:t xml:space="preserve"> </w:t>
+      </w:r>
+      <w:r>
+        <w:rPr>
+          <w:rStyle w:val="ItalicExpanded"/>
+          <w:rFonts w:ascii="Trebuchet MS" w:hAnsi="Trebuchet MS"/>
+          <w:sz w:val="18"/>
+        </w:rPr>
+        <w:t>(Team of three)</w:t>
+      </w:r>
+      <w:r>
+        <w:rPr>
+          <w:rFonts w:ascii="Trebuchet MS" w:hAnsi="Trebuchet MS"/>
+        </w:rPr>
+        <w:tab/>
+      </w:r>
+      <w:r>
+        <w:rPr>
+          <w:rFonts w:ascii="Trebuchet MS" w:hAnsi="Trebuchet MS"/>
+          <w:color w:val="808080" w:themeColor="background1" w:themeShade="80"/>
+        </w:rPr>
+        <w:t xml:space="preserve">PESIT, </w:t>
+      </w:r>
+      <w:r>
+        <w:rPr>
+          <w:rFonts w:ascii="Trebuchet MS" w:hAnsi="Trebuchet MS"/>
+          <w:color w:val="808080" w:themeColor="background1" w:themeShade="80"/>
+        </w:rPr>
+        <w:t>Natural Language Processing</w:t>
+      </w:r>
+      <w:r>
+        <w:rPr>
+          <w:rFonts w:ascii="Trebuchet MS" w:hAnsi="Trebuchet MS"/>
+          <w:color w:val="808080" w:themeColor="background1" w:themeShade="80"/>
+        </w:rPr>
+        <w:t xml:space="preserve"> Course Project</w:t>
+      </w:r>
+    </w:p>
+    <w:p>
+      <w:pPr>
+        <w:pStyle w:val="ListParagraph"/>
+        <w:widowControl w:val="0"/>
+        <w:numPr>
+          <w:ilvl w:val="0"/>
+          <w:numId w:val="2"/>
+        </w:numPr>
+        <w:tabs>
+          <w:tab w:val="clear" w:pos="10800"/>
+          <w:tab w:val="left" w:pos="360"/>
+        </w:tabs>
+        <w:spacing w:before="90" w:after="90"/>
+        <w:ind w:left="360" w:right="800" w:hanging="359"/>
+        <w:contextualSpacing/>
+        <w:rPr>
+          <w:rFonts w:ascii="Trebuchet MS" w:hAnsi="Trebuchet MS"/>
+        </w:rPr>
+      </w:pPr>
+      <w:r>
+        <w:rPr>
+          <w:rFonts w:ascii="Trebuchet MS" w:hAnsi="Trebuchet MS"/>
+        </w:rPr>
+        <w:t>Machine Learning and Natural Language based text-based customer care bot for mobile phone sales</w:t>
+      </w:r>
+    </w:p>
+    <w:p>
+      <w:pPr>
+        <w:pStyle w:val="ListParagraph"/>
+        <w:widowControl w:val="0"/>
+        <w:numPr>
+          <w:ilvl w:val="0"/>
+          <w:numId w:val="2"/>
+        </w:numPr>
+        <w:tabs>
+          <w:tab w:val="clear" w:pos="10800"/>
+          <w:tab w:val="left" w:pos="360"/>
+        </w:tabs>
+        <w:spacing w:before="90" w:after="90"/>
+        <w:ind w:left="360" w:right="800" w:hanging="359"/>
+        <w:contextualSpacing/>
+        <w:rPr>
+          <w:rFonts w:ascii="Trebuchet MS" w:hAnsi="Trebuchet MS"/>
+        </w:rPr>
+      </w:pPr>
+      <w:r>
+        <w:rPr>
+          <w:rFonts w:ascii="Trebuchet MS" w:hAnsi="Trebuchet MS"/>
+        </w:rPr>
+        <w:t xml:space="preserve">Achieved </w:t>
+      </w:r>
+      <w:r>
+        <w:rPr>
+          <w:rFonts w:ascii="Trebuchet MS" w:hAnsi="Trebuchet MS"/>
+          <w:u w:val="single"/>
+        </w:rPr>
+        <w:t>65% precision</w:t>
+      </w:r>
+      <w:r>
+        <w:rPr>
+          <w:rFonts w:ascii="Trebuchet MS" w:hAnsi="Trebuchet MS"/>
+        </w:rPr>
+        <w:t xml:space="preserve"> and </w:t>
+      </w:r>
+      <w:r>
+        <w:rPr>
+          <w:rFonts w:ascii="Trebuchet MS" w:hAnsi="Trebuchet MS"/>
+          <w:u w:val="single"/>
+        </w:rPr>
+        <w:t>71% recall</w:t>
+      </w:r>
+      <w:r>
+        <w:rPr>
+          <w:rFonts w:ascii="Trebuchet MS" w:hAnsi="Trebuchet MS"/>
+        </w:rPr>
+        <w:t xml:space="preserve"> using</w:t>
+      </w:r>
+      <w:r>
+        <w:rPr>
+          <w:rFonts w:ascii="Trebuchet MS" w:hAnsi="Trebuchet MS"/>
+        </w:rPr>
+        <w:t xml:space="preserve"> in-house data to train question-answering model using MaxEnt classifiers and Markov models</w:t>
+      </w:r>
+    </w:p>
+    <w:p>
+      <w:pPr>
+        <w:pStyle w:val="ListParagraph"/>
+        <w:widowControl w:val="0"/>
+        <w:numPr>
+          <w:ilvl w:val="0"/>
+          <w:numId w:val="2"/>
+        </w:numPr>
+        <w:tabs>
+          <w:tab w:val="clear" w:pos="10800"/>
+          <w:tab w:val="left" w:pos="360"/>
+        </w:tabs>
+        <w:spacing w:before="90" w:after="90"/>
+        <w:ind w:left="360" w:right="800" w:hanging="359"/>
+        <w:contextualSpacing/>
+        <w:rPr>
+          <w:rFonts w:ascii="Trebuchet MS" w:hAnsi="Trebuchet MS"/>
+        </w:rPr>
+      </w:pPr>
+      <w:r>
+        <w:rPr>
+          <w:rFonts w:ascii="Trebuchet MS" w:hAnsi="Trebuchet MS"/>
+        </w:rPr>
+        <w:t>Handled spelling mistakes and shorthand (SMS/text) lingo</w:t>
+      </w:r>
+    </w:p>
+    <w:p>
+      <w:pPr>
+        <w:pStyle w:val="ListParagraph"/>
+        <w:widowControl w:val="0"/>
+        <w:numPr>
+          <w:ilvl w:val="0"/>
+          <w:numId w:val="2"/>
+        </w:numPr>
+        <w:tabs>
+          <w:tab w:val="clear" w:pos="10800"/>
+          <w:tab w:val="left" w:pos="360"/>
+        </w:tabs>
+        <w:spacing w:before="90" w:after="90"/>
+        <w:ind w:left="360" w:right="800" w:hanging="359"/>
+        <w:contextualSpacing/>
+        <w:rPr>
+          <w:rFonts w:ascii="Trebuchet MS" w:hAnsi="Trebuchet MS"/>
+        </w:rPr>
+      </w:pPr>
+      <w:r>
+        <w:rPr>
+          <w:rFonts w:ascii="Trebuchet MS" w:hAnsi="Trebuchet MS"/>
+          <w:color w:val="808080" w:themeColor="background1" w:themeShade="80"/>
+        </w:rPr>
+        <w:t>TECHNOLOGIES:</w:t>
+      </w:r>
+      <w:r>
+        <w:rPr>
+          <w:rFonts w:ascii="Trebuchet MS" w:hAnsi="Trebuchet MS"/>
+        </w:rPr>
+        <w:t xml:space="preserve"> Python, NLTK, NumPy, SciPy</w:t>
+      </w:r>
     </w:p>
     <w:p>
       <w:pPr>
@@ -1536,14 +2676,27 @@
       <w:r>
         <w:rPr>
           <w:rFonts w:ascii="Trebuchet MS" w:hAnsi="Trebuchet MS"/>
-        </w:rPr>
-        <w:t>PROGRAMMING: Python, Java</w:t>
-      </w:r>
-      <w:r>
-        <w:rPr>
-          <w:rFonts w:ascii="Trebuchet MS" w:hAnsi="Trebuchet MS"/>
-        </w:rPr>
-        <w:t>, JavaScript, Android</w:t>
+          <w:color w:val="808080" w:themeColor="background1" w:themeShade="80"/>
+        </w:rPr>
+        <w:t>PROGRAMMING:</w:t>
+      </w:r>
+      <w:r>
+        <w:rPr>
+          <w:rFonts w:ascii="Trebuchet MS" w:hAnsi="Trebuchet MS"/>
+        </w:rPr>
+        <w:t xml:space="preserve"> Python, Java</w:t>
+      </w:r>
+      <w:r>
+        <w:rPr>
+          <w:rFonts w:ascii="Trebuchet MS" w:hAnsi="Trebuchet MS"/>
+        </w:rPr>
+        <w:t xml:space="preserve">, </w:t>
+      </w:r>
+      <w:r>
+        <w:rPr>
+          <w:rFonts w:ascii="Trebuchet MS" w:hAnsi="Trebuchet MS"/>
+        </w:rPr>
+        <w:t>JavaScript</w:t>
       </w:r>
       <w:r>
         <w:rPr>
@@ -1566,53 +2719,126 @@
       <w:r>
         <w:rPr>
           <w:rFonts w:ascii="Trebuchet MS" w:hAnsi="Trebuchet MS"/>
-        </w:rPr>
-        <w:t xml:space="preserve">TOOLS AND FRAMEWORKS: Weka ML library, Python NLTK, </w:t>
-      </w:r>
-      <w:proofErr w:type="spellStart"/>
+          <w:color w:val="808080" w:themeColor="background1" w:themeShade="80"/>
+        </w:rPr>
+        <w:t xml:space="preserve">DATA SCIENCE: </w:t>
+      </w:r>
+      <w:r>
+        <w:rPr>
+          <w:rFonts w:ascii="Trebuchet MS" w:hAnsi="Trebuchet MS"/>
+        </w:rPr>
+        <w:t>Python scikit-learn, Stanford CoreNLP</w:t>
+      </w:r>
+      <w:r>
+        <w:rPr>
+          <w:rFonts w:ascii="Trebuchet MS" w:hAnsi="Trebuchet MS"/>
+        </w:rPr>
+        <w:t xml:space="preserve">, </w:t>
+      </w:r>
+      <w:r>
+        <w:rPr>
+          <w:rFonts w:ascii="Trebuchet MS" w:hAnsi="Trebuchet MS"/>
+        </w:rPr>
+        <w:t>Python NLTK</w:t>
+      </w:r>
+      <w:r>
+        <w:rPr>
+          <w:rFonts w:ascii="Trebuchet MS" w:hAnsi="Trebuchet MS"/>
+        </w:rPr>
+        <w:t xml:space="preserve">, </w:t>
+      </w:r>
+      <w:r>
+        <w:rPr>
+          <w:rFonts w:ascii="Trebuchet MS" w:hAnsi="Trebuchet MS"/>
+        </w:rPr>
+        <w:t>Weka M</w:t>
+      </w:r>
+      <w:r>
+        <w:rPr>
+          <w:rFonts w:ascii="Trebuchet MS" w:hAnsi="Trebuchet MS"/>
+        </w:rPr>
+        <w:t>L</w:t>
+      </w:r>
+      <w:r>
+        <w:rPr>
+          <w:rFonts w:ascii="Trebuchet MS" w:hAnsi="Trebuchet MS"/>
+        </w:rPr>
+        <w:t xml:space="preserve"> library</w:t>
+      </w:r>
+      <w:r>
+        <w:rPr>
+          <w:rFonts w:ascii="Trebuchet MS" w:hAnsi="Trebuchet MS"/>
+        </w:rPr>
+        <w:t xml:space="preserve"> suite</w:t>
+      </w:r>
+      <w:r>
+        <w:rPr>
+          <w:rFonts w:ascii="Trebuchet MS" w:hAnsi="Trebuchet MS"/>
+        </w:rPr>
+        <w:t xml:space="preserve">, </w:t>
+      </w:r>
       <w:r>
         <w:rPr>
           <w:rFonts w:ascii="Trebuchet MS" w:hAnsi="Trebuchet MS"/>
         </w:rPr>
         <w:t>OpenCV</w:t>
       </w:r>
-      <w:proofErr w:type="spellEnd"/>
-      <w:r>
-        <w:rPr>
-          <w:rFonts w:ascii="Trebuchet MS" w:hAnsi="Trebuchet MS"/>
-        </w:rPr>
-        <w:t xml:space="preserve">, </w:t>
-      </w:r>
-      <w:r>
-        <w:rPr>
-          <w:rFonts w:ascii="Trebuchet MS" w:hAnsi="Trebuchet MS"/>
-        </w:rPr>
-        <w:t xml:space="preserve">Django, Flask, </w:t>
-      </w:r>
-      <w:proofErr w:type="spellStart"/>
-      <w:r>
-        <w:rPr>
-          <w:rFonts w:ascii="Trebuchet MS" w:hAnsi="Trebuchet MS"/>
-        </w:rPr>
-        <w:t>Jinja</w:t>
-      </w:r>
-      <w:proofErr w:type="spellEnd"/>
-      <w:r>
-        <w:rPr>
-          <w:rFonts w:ascii="Trebuchet MS" w:hAnsi="Trebuchet MS"/>
-        </w:rPr>
-        <w:t xml:space="preserve">, Node.js, </w:t>
-      </w:r>
-      <w:proofErr w:type="spellStart"/>
-      <w:r>
-        <w:rPr>
-          <w:rFonts w:ascii="Trebuchet MS" w:hAnsi="Trebuchet MS"/>
-        </w:rPr>
-        <w:t>ExpressJS</w:t>
-      </w:r>
-      <w:bookmarkStart w:id="0" w:name="_GoBack"/>
-      <w:bookmarkEnd w:id="0"/>
-      <w:proofErr w:type="spellEnd"/>
+    </w:p>
+    <w:p>
+      <w:pPr>
+        <w:pStyle w:val="ListParagraph"/>
+        <w:numPr>
+          <w:ilvl w:val="0"/>
+          <w:numId w:val="3"/>
+        </w:numPr>
+        <w:rPr>
+          <w:rFonts w:ascii="Trebuchet MS" w:hAnsi="Trebuchet MS"/>
+        </w:rPr>
+      </w:pPr>
+      <w:r>
+        <w:rPr>
+          <w:rFonts w:ascii="Trebuchet MS" w:hAnsi="Trebuchet MS"/>
+          <w:color w:val="808080" w:themeColor="background1" w:themeShade="80"/>
+        </w:rPr>
+        <w:t>WEB</w:t>
+      </w:r>
+      <w:r>
+        <w:rPr>
+          <w:rFonts w:ascii="Trebuchet MS" w:hAnsi="Trebuchet MS"/>
+          <w:color w:val="808080" w:themeColor="background1" w:themeShade="80"/>
+        </w:rPr>
+        <w:t xml:space="preserve"> AND MOBILE:</w:t>
+      </w:r>
+      <w:r>
+        <w:rPr>
+          <w:rFonts w:ascii="Trebuchet MS" w:hAnsi="Trebuchet MS"/>
+        </w:rPr>
+        <w:t xml:space="preserve"> </w:t>
+      </w:r>
+      <w:r>
+        <w:rPr>
+          <w:rFonts w:ascii="Trebuchet MS" w:hAnsi="Trebuchet MS"/>
+        </w:rPr>
+        <w:t>Django, Flask, Jinja</w:t>
+      </w:r>
+      <w:r>
+        <w:rPr>
+          <w:rFonts w:ascii="Trebuchet MS" w:hAnsi="Trebuchet MS"/>
+        </w:rPr>
+        <w:t>, Node.js, ExpressJS</w:t>
+      </w:r>
+      <w:r>
+        <w:rPr>
+          <w:rFonts w:ascii="Trebuchet MS" w:hAnsi="Trebuchet MS"/>
+        </w:rPr>
+        <w:t>, AngularJS</w:t>
+      </w:r>
+      <w:r>
+        <w:rPr>
+          <w:rFonts w:ascii="Trebuchet MS" w:hAnsi="Trebuchet MS"/>
+        </w:rPr>
+        <w:t>, MongoDB</w:t>
+      </w:r>
     </w:p>
     <w:p>
       <w:pPr>
@@ -1627,10 +2853,36 @@
       <w:pPr>
         <w:pStyle w:val="Heading1"/>
         <w:rPr>
+          <w:rFonts w:ascii="Trebuchet MS" w:hAnsi="Trebuchet MS"/>
+          <w:dstrike/>
+          <w:color w:val="59B0B9" w:themeColor="accent2"/>
+        </w:rPr>
+      </w:pPr>
+      <w:r>
+        <w:rPr>
           <w:rStyle w:val="ColoredStrike"/>
           <w:rFonts w:ascii="Trebuchet MS" w:hAnsi="Trebuchet MS"/>
         </w:rPr>
-      </w:pPr>
+        <w:tab/>
+      </w:r>
+      <w:r>
+        <w:rPr>
+          <w:rFonts w:ascii="Trebuchet MS" w:hAnsi="Trebuchet MS"/>
+        </w:rPr>
+        <w:t xml:space="preserve"> </w:t>
+      </w:r>
+      <w:r>
+        <w:rPr>
+          <w:rFonts w:ascii="Trebuchet MS" w:hAnsi="Trebuchet MS"/>
+        </w:rPr>
+        <w:t>ADDITIONAL INFORMATION</w:t>
+      </w:r>
+      <w:r>
+        <w:rPr>
+          <w:rFonts w:ascii="Trebuchet MS" w:hAnsi="Trebuchet MS"/>
+        </w:rPr>
+        <w:t xml:space="preserve"> </w:t>
+      </w:r>
       <w:r>
         <w:rPr>
           <w:rStyle w:val="ColoredStrike"/>
@@ -1638,6 +2890,57 @@
         </w:rPr>
         <w:tab/>
       </w:r>
+    </w:p>
+    <w:p>
+      <w:pPr>
+        <w:pStyle w:val="ListParagraph"/>
+        <w:numPr>
+          <w:ilvl w:val="0"/>
+          <w:numId w:val="3"/>
+        </w:numPr>
+        <w:rPr>
+          <w:rFonts w:ascii="Trebuchet MS" w:hAnsi="Trebuchet MS"/>
+        </w:rPr>
+      </w:pPr>
+      <w:r>
+        <w:rPr>
+          <w:rFonts w:ascii="Trebuchet MS" w:hAnsi="Trebuchet MS"/>
+          <w:u w:val="single"/>
+        </w:rPr>
+        <w:t>Best Capstone Project (Social Impact), PESIT 2015</w:t>
+      </w:r>
+      <w:r>
+        <w:rPr>
+          <w:rFonts w:ascii="Trebuchet MS" w:hAnsi="Trebuchet MS"/>
+          <w:u w:val="single"/>
+        </w:rPr>
+        <w:t>:</w:t>
+      </w:r>
+      <w:r>
+        <w:rPr>
+          <w:rFonts w:ascii="Trebuchet MS" w:hAnsi="Trebuchet MS"/>
+        </w:rPr>
+        <w:t xml:space="preserve"> for Driver Fatigue Detection System</w:t>
+      </w:r>
+    </w:p>
+    <w:p>
+      <w:pPr>
+        <w:pStyle w:val="ListParagraph"/>
+        <w:numPr>
+          <w:ilvl w:val="0"/>
+          <w:numId w:val="3"/>
+        </w:numPr>
+        <w:rPr>
+          <w:rFonts w:ascii="Trebuchet MS" w:hAnsi="Trebuchet MS"/>
+        </w:rPr>
+      </w:pPr>
+      <w:r>
+        <w:rPr>
+          <w:rFonts w:ascii="Trebuchet MS" w:hAnsi="Trebuchet MS"/>
+          <w:u w:val="single"/>
+        </w:rPr>
+        <w:t>Won Intuit Android Hackathon, Intuit 2014:</w:t>
+      </w:r>
       <w:r>
         <w:rPr>
           <w:rFonts w:ascii="Trebuchet MS" w:hAnsi="Trebuchet MS"/>
@@ -1648,7 +2951,59 @@
         <w:rPr>
           <w:rFonts w:ascii="Trebuchet MS" w:hAnsi="Trebuchet MS"/>
         </w:rPr>
-        <w:t>ADDITIONAL INFORMATION</w:t>
+        <w:t xml:space="preserve">Developed an </w:t>
+      </w:r>
+      <w:r>
+        <w:rPr>
+          <w:rFonts w:ascii="Trebuchet MS" w:hAnsi="Trebuchet MS"/>
+        </w:rPr>
+        <w:t xml:space="preserve">app </w:t>
+      </w:r>
+      <w:r>
+        <w:rPr>
+          <w:rFonts w:ascii="Trebuchet MS" w:hAnsi="Trebuchet MS"/>
+        </w:rPr>
+        <w:t>which could interface with a laptop or a PC with advanced functions like file operations, media handling and administrator functions</w:t>
+      </w:r>
+    </w:p>
+    <w:p>
+      <w:pPr>
+        <w:pStyle w:val="ListParagraph"/>
+        <w:numPr>
+          <w:ilvl w:val="0"/>
+          <w:numId w:val="3"/>
+        </w:numPr>
+        <w:rPr>
+          <w:rFonts w:ascii="Trebuchet MS" w:hAnsi="Trebuchet MS"/>
+        </w:rPr>
+      </w:pPr>
+      <w:r>
+        <w:rPr>
+          <w:rFonts w:ascii="Trebuchet MS" w:hAnsi="Trebuchet MS"/>
+          <w:u w:val="single"/>
+        </w:rPr>
+        <w:t>Finalist</w:t>
+      </w:r>
+      <w:r>
+        <w:rPr>
+          <w:rFonts w:ascii="Trebuchet MS" w:hAnsi="Trebuchet MS"/>
+          <w:u w:val="single"/>
+        </w:rPr>
+        <w:t xml:space="preserve"> (top three)</w:t>
+      </w:r>
+      <w:r>
+        <w:rPr>
+          <w:rFonts w:ascii="Trebuchet MS" w:hAnsi="Trebuchet MS"/>
+          <w:u w:val="single"/>
+        </w:rPr>
+        <w:t>, SAP Lumira Hackathon, SAP 2014</w:t>
+      </w:r>
+      <w:r>
+        <w:rPr>
+          <w:rFonts w:ascii="Trebuchet MS" w:hAnsi="Trebuchet MS"/>
+          <w:u w:val="single"/>
+        </w:rPr>
+        <w:t>:</w:t>
       </w:r>
       <w:r>
         <w:rPr>
@@ -1658,187 +3013,317 @@
       </w:r>
       <w:r>
         <w:rPr>
-          <w:rStyle w:val="ColoredStrike"/>
-          <w:rFonts w:ascii="Trebuchet MS" w:hAnsi="Trebuchet MS"/>
-        </w:rPr>
-        <w:tab/>
-      </w:r>
-    </w:p>
-    <w:tbl>
-      <w:tblPr>
-        <w:tblStyle w:val="TableGrid"/>
-        <w:tblW w:w="0" w:type="auto"/>
-        <w:tblInd w:w="360" w:type="dxa"/>
-        <w:tblBorders>
-          <w:top w:val="none" w:sz="0" w:space="0" w:color="auto"/>
-          <w:left w:val="none" w:sz="0" w:space="0" w:color="auto"/>
-          <w:bottom w:val="none" w:sz="0" w:space="0" w:color="auto"/>
-          <w:right w:val="none" w:sz="0" w:space="0" w:color="auto"/>
-          <w:insideH w:val="none" w:sz="0" w:space="0" w:color="auto"/>
-          <w:insideV w:val="none" w:sz="0" w:space="0" w:color="auto"/>
-        </w:tblBorders>
-        <w:tblLook w:val="04A0" w:firstRow="1" w:lastRow="0" w:firstColumn="1" w:lastColumn="0" w:noHBand="0" w:noVBand="1"/>
-      </w:tblPr>
-      <w:tblGrid>
-        <w:gridCol w:w="5220"/>
-        <w:gridCol w:w="5220"/>
-      </w:tblGrid>
-      <w:tr>
-        <w:tc>
-          <w:tcPr>
-            <w:tcW w:w="5220" w:type="dxa"/>
-          </w:tcPr>
-          <w:p>
-            <w:pPr>
-              <w:pStyle w:val="ListParagraph"/>
-              <w:numPr>
-                <w:ilvl w:val="0"/>
-                <w:numId w:val="3"/>
-              </w:numPr>
-              <w:rPr>
-                <w:rFonts w:ascii="Trebuchet MS" w:hAnsi="Trebuchet MS"/>
-              </w:rPr>
-            </w:pPr>
-            <w:r>
-              <w:rPr>
-                <w:rFonts w:ascii="Trebuchet MS" w:hAnsi="Trebuchet MS"/>
-              </w:rPr>
-              <w:t>Best Capstone Project (Social Impact), PESIT 2015</w:t>
-            </w:r>
-          </w:p>
-        </w:tc>
-        <w:tc>
-          <w:tcPr>
-            <w:tcW w:w="5220" w:type="dxa"/>
-          </w:tcPr>
-          <w:p>
-            <w:pPr>
-              <w:pStyle w:val="ListParagraph"/>
-              <w:numPr>
-                <w:ilvl w:val="0"/>
-                <w:numId w:val="3"/>
-              </w:numPr>
-              <w:rPr>
-                <w:rFonts w:ascii="Trebuchet MS" w:hAnsi="Trebuchet MS"/>
-              </w:rPr>
-            </w:pPr>
-            <w:r>
-              <w:rPr>
-                <w:rFonts w:ascii="Trebuchet MS" w:hAnsi="Trebuchet MS"/>
-              </w:rPr>
-              <w:t>Won Intuit Android Hackathon, Intuit 2014</w:t>
-            </w:r>
-          </w:p>
-        </w:tc>
-      </w:tr>
-      <w:tr>
-        <w:tc>
-          <w:tcPr>
-            <w:tcW w:w="5220" w:type="dxa"/>
-          </w:tcPr>
-          <w:p>
-            <w:pPr>
-              <w:pStyle w:val="ListParagraph"/>
-              <w:numPr>
-                <w:ilvl w:val="0"/>
-                <w:numId w:val="3"/>
-              </w:numPr>
-              <w:rPr>
-                <w:rFonts w:ascii="Trebuchet MS" w:hAnsi="Trebuchet MS"/>
-              </w:rPr>
-            </w:pPr>
-            <w:r>
-              <w:rPr>
-                <w:rFonts w:ascii="Trebuchet MS" w:hAnsi="Trebuchet MS"/>
-              </w:rPr>
-              <w:t xml:space="preserve">Finalist, </w:t>
-            </w:r>
-            <w:r>
-              <w:rPr>
-                <w:rFonts w:ascii="Trebuchet MS" w:hAnsi="Trebuchet MS"/>
-              </w:rPr>
-              <w:t xml:space="preserve">SAP </w:t>
-            </w:r>
-            <w:proofErr w:type="spellStart"/>
-            <w:r>
-              <w:rPr>
-                <w:rFonts w:ascii="Trebuchet MS" w:hAnsi="Trebuchet MS"/>
-              </w:rPr>
-              <w:t>Lumira</w:t>
-            </w:r>
-            <w:proofErr w:type="spellEnd"/>
-            <w:r>
-              <w:rPr>
-                <w:rFonts w:ascii="Trebuchet MS" w:hAnsi="Trebuchet MS"/>
-              </w:rPr>
-              <w:t xml:space="preserve"> Hackathon, SAP 2014</w:t>
-            </w:r>
-          </w:p>
-          <w:p>
-            <w:pPr>
-              <w:pStyle w:val="ListParagraph"/>
-              <w:numPr>
-                <w:ilvl w:val="0"/>
-                <w:numId w:val="3"/>
-              </w:numPr>
-              <w:rPr>
-                <w:rFonts w:ascii="Trebuchet MS" w:hAnsi="Trebuchet MS"/>
-              </w:rPr>
-            </w:pPr>
-            <w:r>
-              <w:rPr>
-                <w:rFonts w:ascii="Trebuchet MS" w:hAnsi="Trebuchet MS"/>
-              </w:rPr>
-              <w:t xml:space="preserve">Finalist, Ayana 2014, </w:t>
-            </w:r>
-            <w:r>
-              <w:rPr>
-                <w:rFonts w:ascii="Trebuchet MS" w:hAnsi="Trebuchet MS"/>
-              </w:rPr>
-              <w:t>PESIT’s annual hackathon</w:t>
-            </w:r>
-          </w:p>
-        </w:tc>
-        <w:tc>
-          <w:tcPr>
-            <w:tcW w:w="5220" w:type="dxa"/>
-          </w:tcPr>
-          <w:p>
-            <w:pPr>
-              <w:pStyle w:val="ListParagraph"/>
-              <w:numPr>
-                <w:ilvl w:val="0"/>
-                <w:numId w:val="3"/>
-              </w:numPr>
-              <w:rPr>
-                <w:rFonts w:ascii="Trebuchet MS" w:hAnsi="Trebuchet MS"/>
-              </w:rPr>
-            </w:pPr>
-            <w:r>
-              <w:rPr>
-                <w:rFonts w:ascii="Trebuchet MS" w:hAnsi="Trebuchet MS"/>
-              </w:rPr>
-              <w:t>Finalist, IBM The Great Mind Challenge, 2012</w:t>
-            </w:r>
-          </w:p>
-        </w:tc>
-      </w:tr>
-    </w:tbl>
-    <w:p>
-      <w:pPr>
-        <w:rPr>
-          <w:rFonts w:ascii="Trebuchet MS" w:hAnsi="Trebuchet MS"/>
-        </w:rPr>
-      </w:pPr>
+          <w:rFonts w:ascii="Trebuchet MS" w:hAnsi="Trebuchet MS"/>
+        </w:rPr>
+        <w:t>Developed an algorithm which compared phone apps on different app markets and determined which app is performing better on which app stores using rule- based regression</w:t>
+      </w:r>
+    </w:p>
+    <w:p>
+      <w:pPr>
+        <w:pStyle w:val="ListParagraph"/>
+        <w:numPr>
+          <w:ilvl w:val="0"/>
+          <w:numId w:val="3"/>
+        </w:numPr>
+        <w:rPr>
+          <w:rFonts w:ascii="Trebuchet MS" w:hAnsi="Trebuchet MS"/>
+        </w:rPr>
+      </w:pPr>
+      <w:r>
+        <w:rPr>
+          <w:rFonts w:ascii="Trebuchet MS" w:hAnsi="Trebuchet MS"/>
+          <w:u w:val="single"/>
+        </w:rPr>
+        <w:t>F</w:t>
+      </w:r>
+      <w:r>
+        <w:rPr>
+          <w:rFonts w:ascii="Trebuchet MS" w:hAnsi="Trebuchet MS"/>
+          <w:u w:val="single"/>
+        </w:rPr>
+        <w:t>inalist</w:t>
+      </w:r>
+      <w:r>
+        <w:rPr>
+          <w:rFonts w:ascii="Trebuchet MS" w:hAnsi="Trebuchet MS"/>
+          <w:u w:val="single"/>
+        </w:rPr>
+        <w:t xml:space="preserve"> (top five)</w:t>
+      </w:r>
+      <w:r>
+        <w:rPr>
+          <w:rFonts w:ascii="Trebuchet MS" w:hAnsi="Trebuchet MS"/>
+          <w:u w:val="single"/>
+        </w:rPr>
+        <w:t>, Ayana 2014 (</w:t>
+      </w:r>
+      <w:r>
+        <w:rPr>
+          <w:rFonts w:ascii="Trebuchet MS" w:hAnsi="Trebuchet MS"/>
+          <w:u w:val="single"/>
+        </w:rPr>
+        <w:t>PESIT’s annual hackathon</w:t>
+      </w:r>
+      <w:r>
+        <w:rPr>
+          <w:rFonts w:ascii="Trebuchet MS" w:hAnsi="Trebuchet MS"/>
+          <w:u w:val="single"/>
+        </w:rPr>
+        <w:t>):</w:t>
+      </w:r>
+      <w:r>
+        <w:rPr>
+          <w:rFonts w:ascii="Trebuchet MS" w:hAnsi="Trebuchet MS"/>
+        </w:rPr>
+        <w:t xml:space="preserve"> </w:t>
+      </w:r>
+      <w:r>
+        <w:rPr>
+          <w:rFonts w:ascii="Trebuchet MS" w:hAnsi="Trebuchet MS"/>
+        </w:rPr>
+        <w:t>D</w:t>
+      </w:r>
+      <w:r>
+        <w:rPr>
+          <w:rFonts w:ascii="Trebuchet MS" w:hAnsi="Trebuchet MS"/>
+        </w:rPr>
+        <w:t>eveloped</w:t>
+      </w:r>
+      <w:r>
+        <w:rPr>
+          <w:rFonts w:ascii="Trebuchet MS" w:hAnsi="Trebuchet MS"/>
+        </w:rPr>
+        <w:t xml:space="preserve"> a prototype of a web browser extension which </w:t>
+      </w:r>
+      <w:r>
+        <w:rPr>
+          <w:rFonts w:ascii="Trebuchet MS" w:hAnsi="Trebuchet MS"/>
+        </w:rPr>
+        <w:t>studied and learnt user behavio</w:t>
+      </w:r>
+      <w:r>
+        <w:rPr>
+          <w:rFonts w:ascii="Trebuchet MS" w:hAnsi="Trebuchet MS"/>
+        </w:rPr>
+        <w:t>r patterns by mapping and generating heat</w:t>
+      </w:r>
+      <w:r>
+        <w:rPr>
+          <w:rFonts w:ascii="Trebuchet MS" w:hAnsi="Trebuchet MS"/>
+        </w:rPr>
+        <w:t>-</w:t>
+      </w:r>
+      <w:r>
+        <w:rPr>
+          <w:rFonts w:ascii="Trebuchet MS" w:hAnsi="Trebuchet MS"/>
+        </w:rPr>
+        <w:t>maps of mouse movements and clicks</w:t>
+      </w:r>
+    </w:p>
+    <w:p>
+      <w:pPr>
+        <w:pStyle w:val="ListParagraph"/>
+        <w:numPr>
+          <w:ilvl w:val="0"/>
+          <w:numId w:val="3"/>
+        </w:numPr>
+        <w:rPr>
+          <w:rFonts w:ascii="Trebuchet MS" w:hAnsi="Trebuchet MS"/>
+        </w:rPr>
+      </w:pPr>
+      <w:r>
+        <w:rPr>
+          <w:rFonts w:ascii="Trebuchet MS" w:hAnsi="Trebuchet MS"/>
+          <w:u w:val="single"/>
+        </w:rPr>
+        <w:t>Finalist</w:t>
+      </w:r>
+      <w:r>
+        <w:rPr>
+          <w:rFonts w:ascii="Trebuchet MS" w:hAnsi="Trebuchet MS"/>
+          <w:u w:val="single"/>
+        </w:rPr>
+        <w:t xml:space="preserve"> (top ten)</w:t>
+      </w:r>
+      <w:r>
+        <w:rPr>
+          <w:rFonts w:ascii="Trebuchet MS" w:hAnsi="Trebuchet MS"/>
+          <w:u w:val="single"/>
+        </w:rPr>
+        <w:t>, IBM The Great Mind Challenge, 2012</w:t>
+      </w:r>
+      <w:r>
+        <w:rPr>
+          <w:rFonts w:ascii="Trebuchet MS" w:hAnsi="Trebuchet MS"/>
+          <w:u w:val="single"/>
+        </w:rPr>
+        <w:t>:</w:t>
+      </w:r>
+      <w:r>
+        <w:rPr>
+          <w:rFonts w:ascii="Trebuchet MS" w:hAnsi="Trebuchet MS"/>
+        </w:rPr>
+        <w:t xml:space="preserve"> </w:t>
+      </w:r>
+      <w:r>
+        <w:rPr>
+          <w:rFonts w:ascii="Trebuchet MS" w:hAnsi="Trebuchet MS"/>
+        </w:rPr>
+        <w:t>Developed an application framework which provides train passengers a better travel experience by providing them fresh and wholesome food, thereby enabling employment opportunities in rural areas</w:t>
+      </w:r>
+    </w:p>
+    <w:p>
+      <w:pPr>
+        <w:pStyle w:val="ListParagraph"/>
+        <w:numPr>
+          <w:ilvl w:val="0"/>
+          <w:numId w:val="3"/>
+        </w:numPr>
+        <w:rPr>
+          <w:rFonts w:ascii="Trebuchet MS" w:hAnsi="Trebuchet MS"/>
+        </w:rPr>
+      </w:pPr>
+      <w:r>
+        <w:rPr>
+          <w:rFonts w:ascii="Trebuchet MS" w:hAnsi="Trebuchet MS"/>
+          <w:u w:val="single"/>
+        </w:rPr>
+        <w:t>Stood 2</w:t>
+      </w:r>
+      <w:r>
+        <w:rPr>
+          <w:rFonts w:ascii="Trebuchet MS" w:hAnsi="Trebuchet MS"/>
+          <w:u w:val="single"/>
+          <w:vertAlign w:val="superscript"/>
+        </w:rPr>
+        <w:t>nd</w:t>
+      </w:r>
+      <w:r>
+        <w:rPr>
+          <w:rFonts w:ascii="Trebuchet MS" w:hAnsi="Trebuchet MS"/>
+          <w:u w:val="single"/>
+        </w:rPr>
+        <w:t>, Google India Technology Quiz</w:t>
+      </w:r>
+      <w:r>
+        <w:rPr>
+          <w:rFonts w:ascii="Trebuchet MS" w:hAnsi="Trebuchet MS"/>
+          <w:u w:val="single"/>
+        </w:rPr>
+        <w:t>:</w:t>
+      </w:r>
+      <w:r>
+        <w:rPr>
+          <w:rFonts w:ascii="Trebuchet MS" w:hAnsi="Trebuchet MS"/>
+        </w:rPr>
+        <w:t xml:space="preserve"> National level technology quiz</w:t>
+      </w:r>
+    </w:p>
+    <w:p>
+      <w:pPr>
+        <w:pStyle w:val="ListParagraph"/>
+        <w:numPr>
+          <w:ilvl w:val="0"/>
+          <w:numId w:val="3"/>
+        </w:numPr>
+        <w:rPr>
+          <w:rFonts w:ascii="Trebuchet MS" w:hAnsi="Trebuchet MS"/>
+        </w:rPr>
+      </w:pPr>
+      <w:r>
+        <w:rPr>
+          <w:rFonts w:ascii="Trebuchet MS" w:hAnsi="Trebuchet MS"/>
+          <w:u w:val="single"/>
+        </w:rPr>
+        <w:t>Stood 2</w:t>
+      </w:r>
+      <w:r>
+        <w:rPr>
+          <w:rFonts w:ascii="Trebuchet MS" w:hAnsi="Trebuchet MS"/>
+          <w:u w:val="single"/>
+          <w:vertAlign w:val="superscript"/>
+        </w:rPr>
+        <w:t>nd</w:t>
+      </w:r>
+      <w:r>
+        <w:rPr>
+          <w:rFonts w:ascii="Trebuchet MS" w:hAnsi="Trebuchet MS"/>
+          <w:u w:val="single"/>
+        </w:rPr>
+        <w:t>, eBay University Programs Technology Quiz</w:t>
+      </w:r>
+      <w:r>
+        <w:rPr>
+          <w:rFonts w:ascii="Trebuchet MS" w:hAnsi="Trebuchet MS"/>
+          <w:u w:val="single"/>
+        </w:rPr>
+        <w:t>:</w:t>
+      </w:r>
+      <w:r>
+        <w:rPr>
+          <w:rFonts w:ascii="Trebuchet MS" w:hAnsi="Trebuchet MS"/>
+        </w:rPr>
+        <w:t xml:space="preserve"> </w:t>
+      </w:r>
+      <w:r>
+        <w:rPr>
+          <w:rFonts w:ascii="Trebuchet MS" w:hAnsi="Trebuchet MS"/>
+        </w:rPr>
+        <w:t>Campus</w:t>
+      </w:r>
+      <w:r>
+        <w:rPr>
+          <w:rFonts w:ascii="Trebuchet MS" w:hAnsi="Trebuchet MS"/>
+        </w:rPr>
+        <w:t xml:space="preserve"> level technology quiz</w:t>
+      </w:r>
     </w:p>
     <w:sectPr>
       <w:pgSz w:w="12240" w:h="15840"/>
-      <w:pgMar w:top="531" w:right="720" w:bottom="162" w:left="720" w:header="720" w:footer="720" w:gutter="0"/>
+      <w:pgMar w:top="531" w:right="720" w:bottom="432" w:left="720" w:header="720" w:footer="720" w:gutter="0"/>
       <w:cols w:space="720"/>
       <w:docGrid w:linePitch="360"/>
     </w:sectPr>
   </w:body>
 </w:document>
+</file>
+
+<file path=word/endnotes.xml><?xml version="1.0" encoding="utf-8"?>
+<w:endnotes xmlns:wpc="http://schemas.microsoft.com/office/word/2010/wordprocessingCanvas" xmlns:mo="http://schemas.microsoft.com/office/mac/office/2008/main" xmlns:mc="http://schemas.openxmlformats.org/markup-compatibility/2006" xmlns:mv="urn:schemas-microsoft-com:mac:vml" xmlns:o="urn:schemas-microsoft-com:office:office" xmlns:r="http://schemas.openxmlformats.org/officeDocument/2006/relationships" xmlns:m="http://schemas.openxmlformats.org/officeDocument/2006/math" xmlns:v="urn:schemas-microsoft-com:vml" xmlns:wp14="http://schemas.microsoft.com/office/word/2010/wordprocessingDrawing" xmlns:wp="http://schemas.openxmlformats.org/drawingml/2006/wordprocessingDrawing" xmlns:w10="urn:schemas-microsoft-com:office:word" xmlns:w="http://schemas.openxmlformats.org/wordprocessingml/2006/main" xmlns:w14="http://schemas.microsoft.com/office/word/2010/wordml" xmlns:w15="http://schemas.microsoft.com/office/word/2012/wordml" xmlns:wpg="http://schemas.microsoft.com/office/word/2010/wordprocessingGroup" xmlns:wpi="http://schemas.microsoft.com/office/word/2010/wordprocessingInk" xmlns:wne="http://schemas.microsoft.com/office/word/2006/wordml" xmlns:wps="http://schemas.microsoft.com/office/word/2010/wordprocessingShape" mc:Ignorable="w14 w15 wp14">
+  <w:endnote w:type="separator" w:id="-1">
+    <w:p>
+      <w:r>
+        <w:separator/>
+      </w:r>
+    </w:p>
+  </w:endnote>
+  <w:endnote w:type="continuationSeparator" w:id="0">
+    <w:p>
+      <w:r>
+        <w:continuationSeparator/>
+      </w:r>
+    </w:p>
+  </w:endnote>
+</w:endnotes>
+</file>
+
+<file path=word/footnotes.xml><?xml version="1.0" encoding="utf-8"?>
+<w:footnotes xmlns:wpc="http://schemas.microsoft.com/office/word/2010/wordprocessingCanvas" xmlns:mo="http://schemas.microsoft.com/office/mac/office/2008/main" xmlns:mc="http://schemas.openxmlformats.org/markup-compatibility/2006" xmlns:mv="urn:schemas-microsoft-com:mac:vml" xmlns:o="urn:schemas-microsoft-com:office:office" xmlns:r="http://schemas.openxmlformats.org/officeDocument/2006/relationships" xmlns:m="http://schemas.openxmlformats.org/officeDocument/2006/math" xmlns:v="urn:schemas-microsoft-com:vml" xmlns:wp14="http://schemas.microsoft.com/office/word/2010/wordprocessingDrawing" xmlns:wp="http://schemas.openxmlformats.org/drawingml/2006/wordprocessingDrawing" xmlns:w10="urn:schemas-microsoft-com:office:word" xmlns:w="http://schemas.openxmlformats.org/wordprocessingml/2006/main" xmlns:w14="http://schemas.microsoft.com/office/word/2010/wordml" xmlns:w15="http://schemas.microsoft.com/office/word/2012/wordml" xmlns:wpg="http://schemas.microsoft.com/office/word/2010/wordprocessingGroup" xmlns:wpi="http://schemas.microsoft.com/office/word/2010/wordprocessingInk" xmlns:wne="http://schemas.microsoft.com/office/word/2006/wordml" xmlns:wps="http://schemas.microsoft.com/office/word/2010/wordprocessingShape" mc:Ignorable="w14 w15 wp14">
+  <w:footnote w:type="separator" w:id="-1">
+    <w:p>
+      <w:r>
+        <w:separator/>
+      </w:r>
+    </w:p>
+  </w:footnote>
+  <w:footnote w:type="continuationSeparator" w:id="0">
+    <w:p>
+      <w:r>
+        <w:continuationSeparator/>
+      </w:r>
+    </w:p>
+  </w:footnote>
+</w:footnotes>
 </file>
 
 <file path=word/numbering.xml><?xml version="1.0" encoding="utf-8"?>
@@ -2292,6 +3777,15 @@
     <w:abstractNumId w:val="0"/>
   </w:num>
   <w:num w:numId="4">
+    <w:abstractNumId w:val="1"/>
+  </w:num>
+  <w:num w:numId="5">
+    <w:abstractNumId w:val="1"/>
+  </w:num>
+  <w:num w:numId="6">
+    <w:abstractNumId w:val="1"/>
+  </w:num>
+  <w:num w:numId="7">
     <w:abstractNumId w:val="1"/>
   </w:num>
 </w:numbering>
@@ -2748,6 +4242,29 @@
       <w:b/>
     </w:rPr>
   </w:style>
+  <w:style w:type="paragraph" w:styleId="Heading4">
+    <w:name w:val="heading 4"/>
+    <w:basedOn w:val="Normal"/>
+    <w:next w:val="Normal"/>
+    <w:link w:val="Heading4Char"/>
+    <w:uiPriority w:val="9"/>
+    <w:semiHidden/>
+    <w:unhideWhenUsed/>
+    <w:qFormat/>
+    <w:rsid w:val="00626872"/>
+    <w:pPr>
+      <w:keepNext/>
+      <w:keepLines/>
+      <w:spacing w:before="40"/>
+      <w:outlineLvl w:val="3"/>
+    </w:pPr>
+    <w:rPr>
+      <w:rFonts w:asciiTheme="majorHAnsi" w:eastAsiaTheme="majorEastAsia" w:hAnsiTheme="majorHAnsi" w:cstheme="majorBidi"/>
+      <w:i/>
+      <w:iCs/>
+      <w:color w:val="71941A" w:themeColor="accent1" w:themeShade="BF"/>
+    </w:rPr>
+  </w:style>
   <w:style w:type="character" w:default="1" w:styleId="DefaultParagraphFont">
     <w:name w:val="Default Paragraph Font"/>
     <w:uiPriority w:val="1"/>
@@ -2971,6 +4488,103 @@
     <w:rPr>
       <w:color w:val="598C8C" w:themeColor="followedHyperlink"/>
       <w:u w:val="single"/>
+    </w:rPr>
+  </w:style>
+  <w:style w:type="character" w:customStyle="1" w:styleId="Heading4Char">
+    <w:name w:val="Heading 4 Char"/>
+    <w:basedOn w:val="DefaultParagraphFont"/>
+    <w:link w:val="Heading4"/>
+    <w:uiPriority w:val="9"/>
+    <w:semiHidden/>
+    <w:rsid w:val="00626872"/>
+    <w:rPr>
+      <w:rFonts w:asciiTheme="majorHAnsi" w:eastAsiaTheme="majorEastAsia" w:hAnsiTheme="majorHAnsi" w:cstheme="majorBidi"/>
+      <w:i/>
+      <w:iCs/>
+      <w:color w:val="71941A" w:themeColor="accent1" w:themeShade="BF"/>
+      <w:sz w:val="20"/>
+      <w:szCs w:val="26"/>
+    </w:rPr>
+  </w:style>
+  <w:style w:type="paragraph" w:styleId="NormalWeb">
+    <w:name w:val="Normal (Web)"/>
+    <w:basedOn w:val="Normal"/>
+    <w:uiPriority w:val="99"/>
+    <w:semiHidden/>
+    <w:unhideWhenUsed/>
+    <w:rsid w:val="00626872"/>
+    <w:pPr>
+      <w:tabs>
+        <w:tab w:val="clear" w:pos="10800"/>
+      </w:tabs>
+      <w:spacing w:before="100" w:beforeAutospacing="1" w:after="100" w:afterAutospacing="1"/>
+    </w:pPr>
+    <w:rPr>
+      <w:rFonts w:eastAsiaTheme="minorHAnsi"/>
+      <w:sz w:val="24"/>
+      <w:szCs w:val="24"/>
+    </w:rPr>
+  </w:style>
+  <w:style w:type="paragraph" w:styleId="Footer">
+    <w:name w:val="footer"/>
+    <w:basedOn w:val="Normal"/>
+    <w:link w:val="FooterChar"/>
+    <w:uiPriority w:val="99"/>
+    <w:unhideWhenUsed/>
+    <w:rsid w:val="00DC1537"/>
+    <w:pPr>
+      <w:tabs>
+        <w:tab w:val="clear" w:pos="10800"/>
+        <w:tab w:val="center" w:pos="4680"/>
+        <w:tab w:val="right" w:pos="9360"/>
+      </w:tabs>
+    </w:pPr>
+  </w:style>
+  <w:style w:type="character" w:customStyle="1" w:styleId="FooterChar">
+    <w:name w:val="Footer Char"/>
+    <w:basedOn w:val="DefaultParagraphFont"/>
+    <w:link w:val="Footer"/>
+    <w:uiPriority w:val="99"/>
+    <w:rsid w:val="00DC1537"/>
+    <w:rPr>
+      <w:rFonts w:ascii="Times New Roman" w:eastAsia="Times New Roman" w:hAnsi="Times New Roman" w:cs="Times New Roman"/>
+      <w:sz w:val="20"/>
+      <w:szCs w:val="26"/>
+    </w:rPr>
+  </w:style>
+  <w:style w:type="character" w:styleId="PageNumber">
+    <w:name w:val="page number"/>
+    <w:basedOn w:val="DefaultParagraphFont"/>
+    <w:uiPriority w:val="99"/>
+    <w:semiHidden/>
+    <w:unhideWhenUsed/>
+    <w:rsid w:val="00DC1537"/>
+  </w:style>
+  <w:style w:type="paragraph" w:styleId="Header">
+    <w:name w:val="header"/>
+    <w:basedOn w:val="Normal"/>
+    <w:link w:val="HeaderChar"/>
+    <w:uiPriority w:val="99"/>
+    <w:unhideWhenUsed/>
+    <w:rsid w:val="00047FDD"/>
+    <w:pPr>
+      <w:tabs>
+        <w:tab w:val="clear" w:pos="10800"/>
+        <w:tab w:val="center" w:pos="4680"/>
+        <w:tab w:val="right" w:pos="9360"/>
+      </w:tabs>
+    </w:pPr>
+  </w:style>
+  <w:style w:type="character" w:customStyle="1" w:styleId="HeaderChar">
+    <w:name w:val="Header Char"/>
+    <w:basedOn w:val="DefaultParagraphFont"/>
+    <w:link w:val="Header"/>
+    <w:uiPriority w:val="99"/>
+    <w:rsid w:val="00047FDD"/>
+    <w:rPr>
+      <w:rFonts w:ascii="Times New Roman" w:eastAsia="Times New Roman" w:hAnsi="Times New Roman" w:cs="Times New Roman"/>
+      <w:sz w:val="20"/>
+      <w:szCs w:val="26"/>
     </w:rPr>
   </w:style>
 </w:styles>
@@ -3266,7 +4880,7 @@
 </file>
 
 <file path=customXml/itemProps1.xml><?xml version="1.0" encoding="utf-8"?>
-<ds:datastoreItem xmlns:ds="http://schemas.openxmlformats.org/officeDocument/2006/customXml" ds:itemID="{283A3C56-0E59-B749-B269-0A9A0DD4C0A2}">
+<ds:datastoreItem xmlns:ds="http://schemas.openxmlformats.org/officeDocument/2006/customXml" ds:itemID="{FFD971E7-2E86-C544-8B76-5A422F4B121C}">
   <ds:schemaRefs>
     <ds:schemaRef ds:uri="http://schemas.openxmlformats.org/officeDocument/2006/bibliography"/>
   </ds:schemaRefs>

</xml_diff>